<commit_message>
Refactor report structure and update title; remove temporary files
</commit_message>
<xml_diff>
--- a/report/Report.docx
+++ b/report/Report.docx
@@ -4,6 +4,7 @@
   <w:body>
     <w:p>
       <w:pPr>
+        <w:spacing w:after="0" w:line="240" w:lineRule="auto"/>
         <w:jc w:val="center"/>
         <w:rPr>
           <w:rFonts w:ascii="Times New Roman" w:hAnsi="Times New Roman" w:cs="Times New Roman"/>
@@ -21,9 +22,13 @@
           <w:sz w:val="28"/>
           <w:szCs w:val="28"/>
         </w:rPr>
-        <w:t xml:space="preserve">Bat </w:t>
-      </w:r>
-      <w:r>
+        <w:t>Bat vs. Rat: The Forage Files</w:t>
+      </w:r>
+    </w:p>
+    <w:p>
+      <w:pPr>
+        <w:spacing w:after="0" w:line="240" w:lineRule="auto"/>
+        <w:jc w:val="center"/>
         <w:rPr>
           <w:rFonts w:ascii="Times New Roman" w:hAnsi="Times New Roman" w:cs="Times New Roman"/>
           <w:b/>
@@ -31,9 +36,12 @@
           <w:sz w:val="28"/>
           <w:szCs w:val="28"/>
         </w:rPr>
-        <w:t xml:space="preserve">VS </w:t>
-      </w:r>
-      <w:r>
+      </w:pPr>
+    </w:p>
+    <w:p>
+      <w:pPr>
+        <w:spacing w:after="0" w:line="240" w:lineRule="auto"/>
+        <w:jc w:val="center"/>
         <w:rPr>
           <w:rFonts w:ascii="Times New Roman" w:hAnsi="Times New Roman" w:cs="Times New Roman"/>
           <w:b/>
@@ -41,9 +49,12 @@
           <w:sz w:val="28"/>
           <w:szCs w:val="28"/>
         </w:rPr>
-        <w:t>Rat</w:t>
-      </w:r>
-      <w:r>
+      </w:pPr>
+    </w:p>
+    <w:p>
+      <w:pPr>
+        <w:spacing w:after="0" w:line="240" w:lineRule="auto"/>
+        <w:jc w:val="center"/>
         <w:rPr>
           <w:rFonts w:ascii="Times New Roman" w:hAnsi="Times New Roman" w:cs="Times New Roman"/>
           <w:b/>
@@ -51,9 +62,12 @@
           <w:sz w:val="28"/>
           <w:szCs w:val="28"/>
         </w:rPr>
-        <w:t xml:space="preserve"> </w:t>
-      </w:r>
-      <w:r>
+      </w:pPr>
+    </w:p>
+    <w:p>
+      <w:pPr>
+        <w:spacing w:after="0" w:line="240" w:lineRule="auto"/>
+        <w:jc w:val="center"/>
         <w:rPr>
           <w:rFonts w:ascii="Times New Roman" w:hAnsi="Times New Roman" w:cs="Times New Roman"/>
           <w:b/>
@@ -61,12 +75,11 @@
           <w:sz w:val="28"/>
           <w:szCs w:val="28"/>
         </w:rPr>
-        <w:br/>
-        <w:t>HIT 140 Foundations of Data Science</w:t>
-      </w:r>
-    </w:p>
-    <w:p>
-      <w:pPr>
+      </w:pPr>
+    </w:p>
+    <w:p>
+      <w:pPr>
+        <w:spacing w:after="0"/>
         <w:jc w:val="center"/>
         <w:rPr>
           <w:rFonts w:ascii="Times New Roman" w:hAnsi="Times New Roman" w:cs="Times New Roman"/>
@@ -357,16 +370,6 @@
         </w:rPr>
         <w:t xml:space="preserve"> Oct 2025</w:t>
       </w:r>
-    </w:p>
-    <w:p>
-      <w:pPr>
-        <w:jc w:val="center"/>
-        <w:rPr>
-          <w:rFonts w:ascii="Times New Roman" w:hAnsi="Times New Roman" w:cs="Times New Roman"/>
-          <w:sz w:val="24"/>
-          <w:szCs w:val="24"/>
-        </w:rPr>
-      </w:pPr>
       <w:r>
         <w:rPr>
           <w:rFonts w:ascii="Times New Roman" w:hAnsi="Times New Roman" w:cs="Times New Roman"/>
@@ -427,7 +430,6 @@
               <w:tab w:val="right" w:leader="dot" w:pos="9017"/>
             </w:tabs>
             <w:rPr>
-              <w:rFonts w:ascii="Times New Roman" w:hAnsi="Times New Roman" w:cs="Times New Roman"/>
               <w:noProof/>
             </w:rPr>
           </w:pPr>
@@ -449,7 +451,7 @@
             </w:rPr>
             <w:fldChar w:fldCharType="separate"/>
           </w:r>
-          <w:hyperlink w:anchor="_Toc211094976" w:history="1">
+          <w:hyperlink w:anchor="_Toc211191714" w:history="1">
             <w:r>
               <w:rPr>
                 <w:rStyle w:val="Hyperlink"/>
@@ -460,7 +462,6 @@
             </w:r>
             <w:r>
               <w:rPr>
-                <w:rFonts w:ascii="Times New Roman" w:hAnsi="Times New Roman" w:cs="Times New Roman"/>
                 <w:noProof/>
               </w:rPr>
               <w:tab/>
@@ -475,7 +476,6 @@
             </w:r>
             <w:r>
               <w:rPr>
-                <w:rFonts w:ascii="Times New Roman" w:hAnsi="Times New Roman" w:cs="Times New Roman"/>
                 <w:noProof/>
                 <w:webHidden/>
               </w:rPr>
@@ -483,7 +483,6 @@
             </w:r>
             <w:r>
               <w:rPr>
-                <w:rFonts w:ascii="Times New Roman" w:hAnsi="Times New Roman" w:cs="Times New Roman"/>
                 <w:noProof/>
                 <w:webHidden/>
               </w:rPr>
@@ -491,22 +490,19 @@
             </w:r>
             <w:r>
               <w:rPr>
-                <w:rFonts w:ascii="Times New Roman" w:hAnsi="Times New Roman" w:cs="Times New Roman"/>
-                <w:noProof/>
-                <w:webHidden/>
-              </w:rPr>
-              <w:instrText xml:space="preserve"> PAGEREF _Toc211094976 \h </w:instrText>
-            </w:r>
-            <w:r>
-              <w:rPr>
-                <w:rFonts w:ascii="Times New Roman" w:hAnsi="Times New Roman" w:cs="Times New Roman"/>
-                <w:noProof/>
-                <w:webHidden/>
-              </w:rPr>
-            </w:r>
-            <w:r>
-              <w:rPr>
-                <w:rFonts w:ascii="Times New Roman" w:hAnsi="Times New Roman" w:cs="Times New Roman"/>
+                <w:noProof/>
+                <w:webHidden/>
+              </w:rPr>
+              <w:instrText xml:space="preserve"> PAGEREF _Toc211191714 \h </w:instrText>
+            </w:r>
+            <w:r>
+              <w:rPr>
+                <w:noProof/>
+                <w:webHidden/>
+              </w:rPr>
+            </w:r>
+            <w:r>
+              <w:rPr>
                 <w:noProof/>
                 <w:webHidden/>
               </w:rPr>
@@ -514,15 +510,13 @@
             </w:r>
             <w:r>
               <w:rPr>
-                <w:rFonts w:ascii="Times New Roman" w:hAnsi="Times New Roman" w:cs="Times New Roman"/>
-                <w:noProof/>
-                <w:webHidden/>
-              </w:rPr>
-              <w:t>3</w:t>
-            </w:r>
-            <w:r>
-              <w:rPr>
-                <w:rFonts w:ascii="Times New Roman" w:hAnsi="Times New Roman" w:cs="Times New Roman"/>
+                <w:noProof/>
+                <w:webHidden/>
+              </w:rPr>
+              <w:t>4</w:t>
+            </w:r>
+            <w:r>
+              <w:rPr>
                 <w:noProof/>
                 <w:webHidden/>
               </w:rPr>
@@ -536,13 +530,11 @@
             <w:tabs>
               <w:tab w:val="right" w:leader="dot" w:pos="9017"/>
             </w:tabs>
-            <w:ind w:left="0"/>
             <w:rPr>
-              <w:rFonts w:ascii="Times New Roman" w:hAnsi="Times New Roman" w:cs="Times New Roman"/>
               <w:noProof/>
             </w:rPr>
           </w:pPr>
-          <w:hyperlink w:anchor="_Toc211094977" w:history="1">
+          <w:hyperlink w:anchor="_Toc211191715" w:history="1">
             <w:r>
               <w:rPr>
                 <w:rStyle w:val="Hyperlink"/>
@@ -553,7 +545,6 @@
             </w:r>
             <w:r>
               <w:rPr>
-                <w:rFonts w:ascii="Times New Roman" w:hAnsi="Times New Roman" w:cs="Times New Roman"/>
                 <w:noProof/>
                 <w:webHidden/>
               </w:rPr>
@@ -561,7 +552,6 @@
             </w:r>
             <w:r>
               <w:rPr>
-                <w:rFonts w:ascii="Times New Roman" w:hAnsi="Times New Roman" w:cs="Times New Roman"/>
                 <w:noProof/>
                 <w:webHidden/>
               </w:rPr>
@@ -569,22 +559,19 @@
             </w:r>
             <w:r>
               <w:rPr>
-                <w:rFonts w:ascii="Times New Roman" w:hAnsi="Times New Roman" w:cs="Times New Roman"/>
-                <w:noProof/>
-                <w:webHidden/>
-              </w:rPr>
-              <w:instrText xml:space="preserve"> PAGEREF _Toc211094977 \h </w:instrText>
-            </w:r>
-            <w:r>
-              <w:rPr>
-                <w:rFonts w:ascii="Times New Roman" w:hAnsi="Times New Roman" w:cs="Times New Roman"/>
-                <w:noProof/>
-                <w:webHidden/>
-              </w:rPr>
-            </w:r>
-            <w:r>
-              <w:rPr>
-                <w:rFonts w:ascii="Times New Roman" w:hAnsi="Times New Roman" w:cs="Times New Roman"/>
+                <w:noProof/>
+                <w:webHidden/>
+              </w:rPr>
+              <w:instrText xml:space="preserve"> PAGEREF _Toc211191715 \h </w:instrText>
+            </w:r>
+            <w:r>
+              <w:rPr>
+                <w:noProof/>
+                <w:webHidden/>
+              </w:rPr>
+            </w:r>
+            <w:r>
+              <w:rPr>
                 <w:noProof/>
                 <w:webHidden/>
               </w:rPr>
@@ -592,15 +579,13 @@
             </w:r>
             <w:r>
               <w:rPr>
-                <w:rFonts w:ascii="Times New Roman" w:hAnsi="Times New Roman" w:cs="Times New Roman"/>
-                <w:noProof/>
-                <w:webHidden/>
-              </w:rPr>
-              <w:t>3</w:t>
-            </w:r>
-            <w:r>
-              <w:rPr>
-                <w:rFonts w:ascii="Times New Roman" w:hAnsi="Times New Roman" w:cs="Times New Roman"/>
+                <w:noProof/>
+                <w:webHidden/>
+              </w:rPr>
+              <w:t>4</w:t>
+            </w:r>
+            <w:r>
+              <w:rPr>
                 <w:noProof/>
                 <w:webHidden/>
               </w:rPr>
@@ -614,13 +599,11 @@
             <w:tabs>
               <w:tab w:val="right" w:leader="dot" w:pos="9017"/>
             </w:tabs>
-            <w:ind w:left="0"/>
             <w:rPr>
-              <w:rFonts w:ascii="Times New Roman" w:hAnsi="Times New Roman" w:cs="Times New Roman"/>
               <w:noProof/>
             </w:rPr>
           </w:pPr>
-          <w:hyperlink w:anchor="_Toc211094978" w:history="1">
+          <w:hyperlink w:anchor="_Toc211191716" w:history="1">
             <w:r>
               <w:rPr>
                 <w:rStyle w:val="Hyperlink"/>
@@ -631,7 +614,6 @@
             </w:r>
             <w:r>
               <w:rPr>
-                <w:rFonts w:ascii="Times New Roman" w:hAnsi="Times New Roman" w:cs="Times New Roman"/>
                 <w:noProof/>
                 <w:webHidden/>
               </w:rPr>
@@ -639,7 +621,6 @@
             </w:r>
             <w:r>
               <w:rPr>
-                <w:rFonts w:ascii="Times New Roman" w:hAnsi="Times New Roman" w:cs="Times New Roman"/>
                 <w:noProof/>
                 <w:webHidden/>
               </w:rPr>
@@ -647,22 +628,19 @@
             </w:r>
             <w:r>
               <w:rPr>
-                <w:rFonts w:ascii="Times New Roman" w:hAnsi="Times New Roman" w:cs="Times New Roman"/>
-                <w:noProof/>
-                <w:webHidden/>
-              </w:rPr>
-              <w:instrText xml:space="preserve"> PAGEREF _Toc211094978 \h </w:instrText>
-            </w:r>
-            <w:r>
-              <w:rPr>
-                <w:rFonts w:ascii="Times New Roman" w:hAnsi="Times New Roman" w:cs="Times New Roman"/>
-                <w:noProof/>
-                <w:webHidden/>
-              </w:rPr>
-            </w:r>
-            <w:r>
-              <w:rPr>
-                <w:rFonts w:ascii="Times New Roman" w:hAnsi="Times New Roman" w:cs="Times New Roman"/>
+                <w:noProof/>
+                <w:webHidden/>
+              </w:rPr>
+              <w:instrText xml:space="preserve"> PAGEREF _Toc211191716 \h </w:instrText>
+            </w:r>
+            <w:r>
+              <w:rPr>
+                <w:noProof/>
+                <w:webHidden/>
+              </w:rPr>
+            </w:r>
+            <w:r>
+              <w:rPr>
                 <w:noProof/>
                 <w:webHidden/>
               </w:rPr>
@@ -670,15 +648,13 @@
             </w:r>
             <w:r>
               <w:rPr>
-                <w:rFonts w:ascii="Times New Roman" w:hAnsi="Times New Roman" w:cs="Times New Roman"/>
-                <w:noProof/>
-                <w:webHidden/>
-              </w:rPr>
-              <w:t>4</w:t>
-            </w:r>
-            <w:r>
-              <w:rPr>
-                <w:rFonts w:ascii="Times New Roman" w:hAnsi="Times New Roman" w:cs="Times New Roman"/>
+                <w:noProof/>
+                <w:webHidden/>
+              </w:rPr>
+              <w:t>5</w:t>
+            </w:r>
+            <w:r>
+              <w:rPr>
                 <w:noProof/>
                 <w:webHidden/>
               </w:rPr>
@@ -694,11 +670,10 @@
               <w:tab w:val="right" w:leader="dot" w:pos="9017"/>
             </w:tabs>
             <w:rPr>
-              <w:rFonts w:ascii="Times New Roman" w:hAnsi="Times New Roman" w:cs="Times New Roman"/>
               <w:noProof/>
             </w:rPr>
           </w:pPr>
-          <w:hyperlink w:anchor="_Toc211094979" w:history="1">
+          <w:hyperlink w:anchor="_Toc211191717" w:history="1">
             <w:r>
               <w:rPr>
                 <w:rStyle w:val="Hyperlink"/>
@@ -709,7 +684,6 @@
             </w:r>
             <w:r>
               <w:rPr>
-                <w:rFonts w:ascii="Times New Roman" w:hAnsi="Times New Roman" w:cs="Times New Roman"/>
                 <w:noProof/>
               </w:rPr>
               <w:tab/>
@@ -724,7 +698,6 @@
             </w:r>
             <w:r>
               <w:rPr>
-                <w:rFonts w:ascii="Times New Roman" w:hAnsi="Times New Roman" w:cs="Times New Roman"/>
                 <w:noProof/>
                 <w:webHidden/>
               </w:rPr>
@@ -732,7 +705,6 @@
             </w:r>
             <w:r>
               <w:rPr>
-                <w:rFonts w:ascii="Times New Roman" w:hAnsi="Times New Roman" w:cs="Times New Roman"/>
                 <w:noProof/>
                 <w:webHidden/>
               </w:rPr>
@@ -740,22 +712,19 @@
             </w:r>
             <w:r>
               <w:rPr>
-                <w:rFonts w:ascii="Times New Roman" w:hAnsi="Times New Roman" w:cs="Times New Roman"/>
-                <w:noProof/>
-                <w:webHidden/>
-              </w:rPr>
-              <w:instrText xml:space="preserve"> PAGEREF _Toc211094979 \h </w:instrText>
-            </w:r>
-            <w:r>
-              <w:rPr>
-                <w:rFonts w:ascii="Times New Roman" w:hAnsi="Times New Roman" w:cs="Times New Roman"/>
-                <w:noProof/>
-                <w:webHidden/>
-              </w:rPr>
-            </w:r>
-            <w:r>
-              <w:rPr>
-                <w:rFonts w:ascii="Times New Roman" w:hAnsi="Times New Roman" w:cs="Times New Roman"/>
+                <w:noProof/>
+                <w:webHidden/>
+              </w:rPr>
+              <w:instrText xml:space="preserve"> PAGEREF _Toc211191717 \h </w:instrText>
+            </w:r>
+            <w:r>
+              <w:rPr>
+                <w:noProof/>
+                <w:webHidden/>
+              </w:rPr>
+            </w:r>
+            <w:r>
+              <w:rPr>
                 <w:noProof/>
                 <w:webHidden/>
               </w:rPr>
@@ -763,15 +732,13 @@
             </w:r>
             <w:r>
               <w:rPr>
-                <w:rFonts w:ascii="Times New Roman" w:hAnsi="Times New Roman" w:cs="Times New Roman"/>
-                <w:noProof/>
-                <w:webHidden/>
-              </w:rPr>
-              <w:t>5</w:t>
-            </w:r>
-            <w:r>
-              <w:rPr>
-                <w:rFonts w:ascii="Times New Roman" w:hAnsi="Times New Roman" w:cs="Times New Roman"/>
+                <w:noProof/>
+                <w:webHidden/>
+              </w:rPr>
+              <w:t>6</w:t>
+            </w:r>
+            <w:r>
+              <w:rPr>
                 <w:noProof/>
                 <w:webHidden/>
               </w:rPr>
@@ -786,13 +753,11 @@
               <w:tab w:val="left" w:pos="880"/>
               <w:tab w:val="right" w:leader="dot" w:pos="9017"/>
             </w:tabs>
-            <w:ind w:left="0"/>
             <w:rPr>
-              <w:rFonts w:ascii="Times New Roman" w:hAnsi="Times New Roman" w:cs="Times New Roman"/>
               <w:noProof/>
             </w:rPr>
           </w:pPr>
-          <w:hyperlink w:anchor="_Toc211094980" w:history="1">
+          <w:hyperlink w:anchor="_Toc211191718" w:history="1">
             <w:r>
               <w:rPr>
                 <w:rStyle w:val="Hyperlink"/>
@@ -803,7 +768,6 @@
             </w:r>
             <w:r>
               <w:rPr>
-                <w:rFonts w:ascii="Times New Roman" w:hAnsi="Times New Roman" w:cs="Times New Roman"/>
                 <w:noProof/>
               </w:rPr>
               <w:tab/>
@@ -818,7 +782,6 @@
             </w:r>
             <w:r>
               <w:rPr>
-                <w:rFonts w:ascii="Times New Roman" w:hAnsi="Times New Roman" w:cs="Times New Roman"/>
                 <w:noProof/>
                 <w:webHidden/>
               </w:rPr>
@@ -826,7 +789,6 @@
             </w:r>
             <w:r>
               <w:rPr>
-                <w:rFonts w:ascii="Times New Roman" w:hAnsi="Times New Roman" w:cs="Times New Roman"/>
                 <w:noProof/>
                 <w:webHidden/>
               </w:rPr>
@@ -834,22 +796,19 @@
             </w:r>
             <w:r>
               <w:rPr>
-                <w:rFonts w:ascii="Times New Roman" w:hAnsi="Times New Roman" w:cs="Times New Roman"/>
-                <w:noProof/>
-                <w:webHidden/>
-              </w:rPr>
-              <w:instrText xml:space="preserve"> PAGEREF _Toc211094980 \h </w:instrText>
-            </w:r>
-            <w:r>
-              <w:rPr>
-                <w:rFonts w:ascii="Times New Roman" w:hAnsi="Times New Roman" w:cs="Times New Roman"/>
-                <w:noProof/>
-                <w:webHidden/>
-              </w:rPr>
-            </w:r>
-            <w:r>
-              <w:rPr>
-                <w:rFonts w:ascii="Times New Roman" w:hAnsi="Times New Roman" w:cs="Times New Roman"/>
+                <w:noProof/>
+                <w:webHidden/>
+              </w:rPr>
+              <w:instrText xml:space="preserve"> PAGEREF _Toc211191718 \h </w:instrText>
+            </w:r>
+            <w:r>
+              <w:rPr>
+                <w:noProof/>
+                <w:webHidden/>
+              </w:rPr>
+            </w:r>
+            <w:r>
+              <w:rPr>
                 <w:noProof/>
                 <w:webHidden/>
               </w:rPr>
@@ -857,15 +816,13 @@
             </w:r>
             <w:r>
               <w:rPr>
-                <w:rFonts w:ascii="Times New Roman" w:hAnsi="Times New Roman" w:cs="Times New Roman"/>
-                <w:noProof/>
-                <w:webHidden/>
-              </w:rPr>
-              <w:t>5</w:t>
-            </w:r>
-            <w:r>
-              <w:rPr>
-                <w:rFonts w:ascii="Times New Roman" w:hAnsi="Times New Roman" w:cs="Times New Roman"/>
+                <w:noProof/>
+                <w:webHidden/>
+              </w:rPr>
+              <w:t>6</w:t>
+            </w:r>
+            <w:r>
+              <w:rPr>
                 <w:noProof/>
                 <w:webHidden/>
               </w:rPr>
@@ -880,13 +837,11 @@
               <w:tab w:val="left" w:pos="880"/>
               <w:tab w:val="right" w:leader="dot" w:pos="9017"/>
             </w:tabs>
-            <w:ind w:left="0"/>
             <w:rPr>
-              <w:rFonts w:ascii="Times New Roman" w:hAnsi="Times New Roman" w:cs="Times New Roman"/>
               <w:noProof/>
             </w:rPr>
           </w:pPr>
-          <w:hyperlink w:anchor="_Toc211094981" w:history="1">
+          <w:hyperlink w:anchor="_Toc211191719" w:history="1">
             <w:r>
               <w:rPr>
                 <w:rStyle w:val="Hyperlink"/>
@@ -897,7 +852,6 @@
             </w:r>
             <w:r>
               <w:rPr>
-                <w:rFonts w:ascii="Times New Roman" w:hAnsi="Times New Roman" w:cs="Times New Roman"/>
                 <w:noProof/>
               </w:rPr>
               <w:tab/>
@@ -912,7 +866,6 @@
             </w:r>
             <w:r>
               <w:rPr>
-                <w:rFonts w:ascii="Times New Roman" w:hAnsi="Times New Roman" w:cs="Times New Roman"/>
                 <w:noProof/>
                 <w:webHidden/>
               </w:rPr>
@@ -920,7 +873,6 @@
             </w:r>
             <w:r>
               <w:rPr>
-                <w:rFonts w:ascii="Times New Roman" w:hAnsi="Times New Roman" w:cs="Times New Roman"/>
                 <w:noProof/>
                 <w:webHidden/>
               </w:rPr>
@@ -928,22 +880,19 @@
             </w:r>
             <w:r>
               <w:rPr>
-                <w:rFonts w:ascii="Times New Roman" w:hAnsi="Times New Roman" w:cs="Times New Roman"/>
-                <w:noProof/>
-                <w:webHidden/>
-              </w:rPr>
-              <w:instrText xml:space="preserve"> PAGEREF _Toc211094981 \h </w:instrText>
-            </w:r>
-            <w:r>
-              <w:rPr>
-                <w:rFonts w:ascii="Times New Roman" w:hAnsi="Times New Roman" w:cs="Times New Roman"/>
-                <w:noProof/>
-                <w:webHidden/>
-              </w:rPr>
-            </w:r>
-            <w:r>
-              <w:rPr>
-                <w:rFonts w:ascii="Times New Roman" w:hAnsi="Times New Roman" w:cs="Times New Roman"/>
+                <w:noProof/>
+                <w:webHidden/>
+              </w:rPr>
+              <w:instrText xml:space="preserve"> PAGEREF _Toc211191719 \h </w:instrText>
+            </w:r>
+            <w:r>
+              <w:rPr>
+                <w:noProof/>
+                <w:webHidden/>
+              </w:rPr>
+            </w:r>
+            <w:r>
+              <w:rPr>
                 <w:noProof/>
                 <w:webHidden/>
               </w:rPr>
@@ -951,15 +900,13 @@
             </w:r>
             <w:r>
               <w:rPr>
-                <w:rFonts w:ascii="Times New Roman" w:hAnsi="Times New Roman" w:cs="Times New Roman"/>
-                <w:noProof/>
-                <w:webHidden/>
-              </w:rPr>
-              <w:t>5</w:t>
-            </w:r>
-            <w:r>
-              <w:rPr>
-                <w:rFonts w:ascii="Times New Roman" w:hAnsi="Times New Roman" w:cs="Times New Roman"/>
+                <w:noProof/>
+                <w:webHidden/>
+              </w:rPr>
+              <w:t>6</w:t>
+            </w:r>
+            <w:r>
+              <w:rPr>
                 <w:noProof/>
                 <w:webHidden/>
               </w:rPr>
@@ -974,13 +921,11 @@
               <w:tab w:val="left" w:pos="880"/>
               <w:tab w:val="right" w:leader="dot" w:pos="9017"/>
             </w:tabs>
-            <w:ind w:left="0"/>
             <w:rPr>
-              <w:rFonts w:ascii="Times New Roman" w:hAnsi="Times New Roman" w:cs="Times New Roman"/>
               <w:noProof/>
             </w:rPr>
           </w:pPr>
-          <w:hyperlink w:anchor="_Toc211094982" w:history="1">
+          <w:hyperlink w:anchor="_Toc211191720" w:history="1">
             <w:r>
               <w:rPr>
                 <w:rStyle w:val="Hyperlink"/>
@@ -991,7 +936,6 @@
             </w:r>
             <w:r>
               <w:rPr>
-                <w:rFonts w:ascii="Times New Roman" w:hAnsi="Times New Roman" w:cs="Times New Roman"/>
                 <w:noProof/>
               </w:rPr>
               <w:tab/>
@@ -1006,7 +950,6 @@
             </w:r>
             <w:r>
               <w:rPr>
-                <w:rFonts w:ascii="Times New Roman" w:hAnsi="Times New Roman" w:cs="Times New Roman"/>
                 <w:noProof/>
                 <w:webHidden/>
               </w:rPr>
@@ -1014,7 +957,6 @@
             </w:r>
             <w:r>
               <w:rPr>
-                <w:rFonts w:ascii="Times New Roman" w:hAnsi="Times New Roman" w:cs="Times New Roman"/>
                 <w:noProof/>
                 <w:webHidden/>
               </w:rPr>
@@ -1022,22 +964,19 @@
             </w:r>
             <w:r>
               <w:rPr>
-                <w:rFonts w:ascii="Times New Roman" w:hAnsi="Times New Roman" w:cs="Times New Roman"/>
-                <w:noProof/>
-                <w:webHidden/>
-              </w:rPr>
-              <w:instrText xml:space="preserve"> PAGEREF _Toc211094982 \h </w:instrText>
-            </w:r>
-            <w:r>
-              <w:rPr>
-                <w:rFonts w:ascii="Times New Roman" w:hAnsi="Times New Roman" w:cs="Times New Roman"/>
-                <w:noProof/>
-                <w:webHidden/>
-              </w:rPr>
-            </w:r>
-            <w:r>
-              <w:rPr>
-                <w:rFonts w:ascii="Times New Roman" w:hAnsi="Times New Roman" w:cs="Times New Roman"/>
+                <w:noProof/>
+                <w:webHidden/>
+              </w:rPr>
+              <w:instrText xml:space="preserve"> PAGEREF _Toc211191720 \h </w:instrText>
+            </w:r>
+            <w:r>
+              <w:rPr>
+                <w:noProof/>
+                <w:webHidden/>
+              </w:rPr>
+            </w:r>
+            <w:r>
+              <w:rPr>
                 <w:noProof/>
                 <w:webHidden/>
               </w:rPr>
@@ -1045,7 +984,6 @@
             </w:r>
             <w:r>
               <w:rPr>
-                <w:rFonts w:ascii="Times New Roman" w:hAnsi="Times New Roman" w:cs="Times New Roman"/>
                 <w:noProof/>
                 <w:webHidden/>
               </w:rPr>
@@ -1053,7 +991,6 @@
             </w:r>
             <w:r>
               <w:rPr>
-                <w:rFonts w:ascii="Times New Roman" w:hAnsi="Times New Roman" w:cs="Times New Roman"/>
                 <w:noProof/>
                 <w:webHidden/>
               </w:rPr>
@@ -1068,13 +1005,11 @@
               <w:tab w:val="left" w:pos="880"/>
               <w:tab w:val="right" w:leader="dot" w:pos="9017"/>
             </w:tabs>
-            <w:ind w:left="0"/>
             <w:rPr>
-              <w:rFonts w:ascii="Times New Roman" w:hAnsi="Times New Roman" w:cs="Times New Roman"/>
               <w:noProof/>
             </w:rPr>
           </w:pPr>
-          <w:hyperlink w:anchor="_Toc211094983" w:history="1">
+          <w:hyperlink w:anchor="_Toc211191721" w:history="1">
             <w:r>
               <w:rPr>
                 <w:rStyle w:val="Hyperlink"/>
@@ -1085,7 +1020,6 @@
             </w:r>
             <w:r>
               <w:rPr>
-                <w:rFonts w:ascii="Times New Roman" w:hAnsi="Times New Roman" w:cs="Times New Roman"/>
                 <w:noProof/>
               </w:rPr>
               <w:tab/>
@@ -1100,7 +1034,6 @@
             </w:r>
             <w:r>
               <w:rPr>
-                <w:rFonts w:ascii="Times New Roman" w:hAnsi="Times New Roman" w:cs="Times New Roman"/>
                 <w:noProof/>
                 <w:webHidden/>
               </w:rPr>
@@ -1108,7 +1041,6 @@
             </w:r>
             <w:r>
               <w:rPr>
-                <w:rFonts w:ascii="Times New Roman" w:hAnsi="Times New Roman" w:cs="Times New Roman"/>
                 <w:noProof/>
                 <w:webHidden/>
               </w:rPr>
@@ -1116,22 +1048,19 @@
             </w:r>
             <w:r>
               <w:rPr>
-                <w:rFonts w:ascii="Times New Roman" w:hAnsi="Times New Roman" w:cs="Times New Roman"/>
-                <w:noProof/>
-                <w:webHidden/>
-              </w:rPr>
-              <w:instrText xml:space="preserve"> PAGEREF _Toc211094983 \h </w:instrText>
-            </w:r>
-            <w:r>
-              <w:rPr>
-                <w:rFonts w:ascii="Times New Roman" w:hAnsi="Times New Roman" w:cs="Times New Roman"/>
-                <w:noProof/>
-                <w:webHidden/>
-              </w:rPr>
-            </w:r>
-            <w:r>
-              <w:rPr>
-                <w:rFonts w:ascii="Times New Roman" w:hAnsi="Times New Roman" w:cs="Times New Roman"/>
+                <w:noProof/>
+                <w:webHidden/>
+              </w:rPr>
+              <w:instrText xml:space="preserve"> PAGEREF _Toc211191721 \h </w:instrText>
+            </w:r>
+            <w:r>
+              <w:rPr>
+                <w:noProof/>
+                <w:webHidden/>
+              </w:rPr>
+            </w:r>
+            <w:r>
+              <w:rPr>
                 <w:noProof/>
                 <w:webHidden/>
               </w:rPr>
@@ -1139,15 +1068,13 @@
             </w:r>
             <w:r>
               <w:rPr>
-                <w:rFonts w:ascii="Times New Roman" w:hAnsi="Times New Roman" w:cs="Times New Roman"/>
-                <w:noProof/>
-                <w:webHidden/>
-              </w:rPr>
-              <w:t>6</w:t>
-            </w:r>
-            <w:r>
-              <w:rPr>
-                <w:rFonts w:ascii="Times New Roman" w:hAnsi="Times New Roman" w:cs="Times New Roman"/>
+                <w:noProof/>
+                <w:webHidden/>
+              </w:rPr>
+              <w:t>7</w:t>
+            </w:r>
+            <w:r>
+              <w:rPr>
                 <w:noProof/>
                 <w:webHidden/>
               </w:rPr>
@@ -1163,11 +1090,10 @@
               <w:tab w:val="right" w:leader="dot" w:pos="9017"/>
             </w:tabs>
             <w:rPr>
-              <w:rFonts w:ascii="Times New Roman" w:hAnsi="Times New Roman" w:cs="Times New Roman"/>
               <w:noProof/>
             </w:rPr>
           </w:pPr>
-          <w:hyperlink w:anchor="_Toc211094984" w:history="1">
+          <w:hyperlink w:anchor="_Toc211191722" w:history="1">
             <w:r>
               <w:rPr>
                 <w:rStyle w:val="Hyperlink"/>
@@ -1178,7 +1104,6 @@
             </w:r>
             <w:r>
               <w:rPr>
-                <w:rFonts w:ascii="Times New Roman" w:hAnsi="Times New Roman" w:cs="Times New Roman"/>
                 <w:noProof/>
               </w:rPr>
               <w:tab/>
@@ -1193,7 +1118,6 @@
             </w:r>
             <w:r>
               <w:rPr>
-                <w:rFonts w:ascii="Times New Roman" w:hAnsi="Times New Roman" w:cs="Times New Roman"/>
                 <w:noProof/>
                 <w:webHidden/>
               </w:rPr>
@@ -1201,7 +1125,6 @@
             </w:r>
             <w:r>
               <w:rPr>
-                <w:rFonts w:ascii="Times New Roman" w:hAnsi="Times New Roman" w:cs="Times New Roman"/>
                 <w:noProof/>
                 <w:webHidden/>
               </w:rPr>
@@ -1209,22 +1132,19 @@
             </w:r>
             <w:r>
               <w:rPr>
-                <w:rFonts w:ascii="Times New Roman" w:hAnsi="Times New Roman" w:cs="Times New Roman"/>
-                <w:noProof/>
-                <w:webHidden/>
-              </w:rPr>
-              <w:instrText xml:space="preserve"> PAGEREF _Toc211094984 \h </w:instrText>
-            </w:r>
-            <w:r>
-              <w:rPr>
-                <w:rFonts w:ascii="Times New Roman" w:hAnsi="Times New Roman" w:cs="Times New Roman"/>
-                <w:noProof/>
-                <w:webHidden/>
-              </w:rPr>
-            </w:r>
-            <w:r>
-              <w:rPr>
-                <w:rFonts w:ascii="Times New Roman" w:hAnsi="Times New Roman" w:cs="Times New Roman"/>
+                <w:noProof/>
+                <w:webHidden/>
+              </w:rPr>
+              <w:instrText xml:space="preserve"> PAGEREF _Toc211191722 \h </w:instrText>
+            </w:r>
+            <w:r>
+              <w:rPr>
+                <w:noProof/>
+                <w:webHidden/>
+              </w:rPr>
+            </w:r>
+            <w:r>
+              <w:rPr>
                 <w:noProof/>
                 <w:webHidden/>
               </w:rPr>
@@ -1232,15 +1152,13 @@
             </w:r>
             <w:r>
               <w:rPr>
-                <w:rFonts w:ascii="Times New Roman" w:hAnsi="Times New Roman" w:cs="Times New Roman"/>
-                <w:noProof/>
-                <w:webHidden/>
-              </w:rPr>
-              <w:t>6</w:t>
-            </w:r>
-            <w:r>
-              <w:rPr>
-                <w:rFonts w:ascii="Times New Roman" w:hAnsi="Times New Roman" w:cs="Times New Roman"/>
+                <w:noProof/>
+                <w:webHidden/>
+              </w:rPr>
+              <w:t>7</w:t>
+            </w:r>
+            <w:r>
+              <w:rPr>
                 <w:noProof/>
                 <w:webHidden/>
               </w:rPr>
@@ -1255,13 +1173,11 @@
               <w:tab w:val="left" w:pos="880"/>
               <w:tab w:val="right" w:leader="dot" w:pos="9017"/>
             </w:tabs>
-            <w:ind w:left="0"/>
             <w:rPr>
-              <w:rFonts w:ascii="Times New Roman" w:hAnsi="Times New Roman" w:cs="Times New Roman"/>
               <w:noProof/>
             </w:rPr>
           </w:pPr>
-          <w:hyperlink w:anchor="_Toc211094985" w:history="1">
+          <w:hyperlink w:anchor="_Toc211191723" w:history="1">
             <w:r>
               <w:rPr>
                 <w:rStyle w:val="Hyperlink"/>
@@ -1272,7 +1188,6 @@
             </w:r>
             <w:r>
               <w:rPr>
-                <w:rFonts w:ascii="Times New Roman" w:hAnsi="Times New Roman" w:cs="Times New Roman"/>
                 <w:noProof/>
               </w:rPr>
               <w:tab/>
@@ -1283,11 +1198,10 @@
                 <w:rFonts w:ascii="Times New Roman" w:hAnsi="Times New Roman" w:cs="Times New Roman"/>
                 <w:noProof/>
               </w:rPr>
-              <w:t>Behavioral Timings:  Seconds After Rat Arrival</w:t>
-            </w:r>
-            <w:r>
-              <w:rPr>
-                <w:rFonts w:ascii="Times New Roman" w:hAnsi="Times New Roman" w:cs="Times New Roman"/>
+              <w:t>Behavioral Timings:  Seconds after Rat Arrival</w:t>
+            </w:r>
+            <w:r>
+              <w:rPr>
                 <w:noProof/>
                 <w:webHidden/>
               </w:rPr>
@@ -1295,7 +1209,6 @@
             </w:r>
             <w:r>
               <w:rPr>
-                <w:rFonts w:ascii="Times New Roman" w:hAnsi="Times New Roman" w:cs="Times New Roman"/>
                 <w:noProof/>
                 <w:webHidden/>
               </w:rPr>
@@ -1303,22 +1216,19 @@
             </w:r>
             <w:r>
               <w:rPr>
-                <w:rFonts w:ascii="Times New Roman" w:hAnsi="Times New Roman" w:cs="Times New Roman"/>
-                <w:noProof/>
-                <w:webHidden/>
-              </w:rPr>
-              <w:instrText xml:space="preserve"> PAGEREF _Toc211094985 \h </w:instrText>
-            </w:r>
-            <w:r>
-              <w:rPr>
-                <w:rFonts w:ascii="Times New Roman" w:hAnsi="Times New Roman" w:cs="Times New Roman"/>
-                <w:noProof/>
-                <w:webHidden/>
-              </w:rPr>
-            </w:r>
-            <w:r>
-              <w:rPr>
-                <w:rFonts w:ascii="Times New Roman" w:hAnsi="Times New Roman" w:cs="Times New Roman"/>
+                <w:noProof/>
+                <w:webHidden/>
+              </w:rPr>
+              <w:instrText xml:space="preserve"> PAGEREF _Toc211191723 \h </w:instrText>
+            </w:r>
+            <w:r>
+              <w:rPr>
+                <w:noProof/>
+                <w:webHidden/>
+              </w:rPr>
+            </w:r>
+            <w:r>
+              <w:rPr>
                 <w:noProof/>
                 <w:webHidden/>
               </w:rPr>
@@ -1326,15 +1236,13 @@
             </w:r>
             <w:r>
               <w:rPr>
-                <w:rFonts w:ascii="Times New Roman" w:hAnsi="Times New Roman" w:cs="Times New Roman"/>
-                <w:noProof/>
-                <w:webHidden/>
-              </w:rPr>
-              <w:t>6</w:t>
-            </w:r>
-            <w:r>
-              <w:rPr>
-                <w:rFonts w:ascii="Times New Roman" w:hAnsi="Times New Roman" w:cs="Times New Roman"/>
+                <w:noProof/>
+                <w:webHidden/>
+              </w:rPr>
+              <w:t>7</w:t>
+            </w:r>
+            <w:r>
+              <w:rPr>
                 <w:noProof/>
                 <w:webHidden/>
               </w:rPr>
@@ -1349,13 +1257,11 @@
               <w:tab w:val="left" w:pos="880"/>
               <w:tab w:val="right" w:leader="dot" w:pos="9017"/>
             </w:tabs>
-            <w:ind w:left="0"/>
             <w:rPr>
-              <w:rFonts w:ascii="Times New Roman" w:hAnsi="Times New Roman" w:cs="Times New Roman"/>
               <w:noProof/>
             </w:rPr>
           </w:pPr>
-          <w:hyperlink w:anchor="_Toc211094986" w:history="1">
+          <w:hyperlink w:anchor="_Toc211191724" w:history="1">
             <w:r>
               <w:rPr>
                 <w:rStyle w:val="Hyperlink"/>
@@ -1366,7 +1272,6 @@
             </w:r>
             <w:r>
               <w:rPr>
-                <w:rFonts w:ascii="Times New Roman" w:hAnsi="Times New Roman" w:cs="Times New Roman"/>
                 <w:noProof/>
               </w:rPr>
               <w:tab/>
@@ -1381,7 +1286,6 @@
             </w:r>
             <w:r>
               <w:rPr>
-                <w:rFonts w:ascii="Times New Roman" w:hAnsi="Times New Roman" w:cs="Times New Roman"/>
                 <w:noProof/>
                 <w:webHidden/>
               </w:rPr>
@@ -1389,7 +1293,6 @@
             </w:r>
             <w:r>
               <w:rPr>
-                <w:rFonts w:ascii="Times New Roman" w:hAnsi="Times New Roman" w:cs="Times New Roman"/>
                 <w:noProof/>
                 <w:webHidden/>
               </w:rPr>
@@ -1397,22 +1300,19 @@
             </w:r>
             <w:r>
               <w:rPr>
-                <w:rFonts w:ascii="Times New Roman" w:hAnsi="Times New Roman" w:cs="Times New Roman"/>
-                <w:noProof/>
-                <w:webHidden/>
-              </w:rPr>
-              <w:instrText xml:space="preserve"> PAGEREF _Toc211094986 \h </w:instrText>
-            </w:r>
-            <w:r>
-              <w:rPr>
-                <w:rFonts w:ascii="Times New Roman" w:hAnsi="Times New Roman" w:cs="Times New Roman"/>
-                <w:noProof/>
-                <w:webHidden/>
-              </w:rPr>
-            </w:r>
-            <w:r>
-              <w:rPr>
-                <w:rFonts w:ascii="Times New Roman" w:hAnsi="Times New Roman" w:cs="Times New Roman"/>
+                <w:noProof/>
+                <w:webHidden/>
+              </w:rPr>
+              <w:instrText xml:space="preserve"> PAGEREF _Toc211191724 \h </w:instrText>
+            </w:r>
+            <w:r>
+              <w:rPr>
+                <w:noProof/>
+                <w:webHidden/>
+              </w:rPr>
+            </w:r>
+            <w:r>
+              <w:rPr>
                 <w:noProof/>
                 <w:webHidden/>
               </w:rPr>
@@ -1420,15 +1320,13 @@
             </w:r>
             <w:r>
               <w:rPr>
-                <w:rFonts w:ascii="Times New Roman" w:hAnsi="Times New Roman" w:cs="Times New Roman"/>
-                <w:noProof/>
-                <w:webHidden/>
-              </w:rPr>
-              <w:t>7</w:t>
-            </w:r>
-            <w:r>
-              <w:rPr>
-                <w:rFonts w:ascii="Times New Roman" w:hAnsi="Times New Roman" w:cs="Times New Roman"/>
+                <w:noProof/>
+                <w:webHidden/>
+              </w:rPr>
+              <w:t>8</w:t>
+            </w:r>
+            <w:r>
+              <w:rPr>
                 <w:noProof/>
                 <w:webHidden/>
               </w:rPr>
@@ -1443,13 +1341,11 @@
               <w:tab w:val="left" w:pos="880"/>
               <w:tab w:val="right" w:leader="dot" w:pos="9017"/>
             </w:tabs>
-            <w:ind w:left="0"/>
             <w:rPr>
-              <w:rFonts w:ascii="Times New Roman" w:hAnsi="Times New Roman" w:cs="Times New Roman"/>
               <w:noProof/>
             </w:rPr>
           </w:pPr>
-          <w:hyperlink w:anchor="_Toc211094987" w:history="1">
+          <w:hyperlink w:anchor="_Toc211191725" w:history="1">
             <w:r>
               <w:rPr>
                 <w:rStyle w:val="Hyperlink"/>
@@ -1460,7 +1356,6 @@
             </w:r>
             <w:r>
               <w:rPr>
-                <w:rFonts w:ascii="Times New Roman" w:hAnsi="Times New Roman" w:cs="Times New Roman"/>
                 <w:noProof/>
               </w:rPr>
               <w:tab/>
@@ -1475,7 +1370,6 @@
             </w:r>
             <w:r>
               <w:rPr>
-                <w:rFonts w:ascii="Times New Roman" w:hAnsi="Times New Roman" w:cs="Times New Roman"/>
                 <w:noProof/>
                 <w:webHidden/>
               </w:rPr>
@@ -1483,7 +1377,6 @@
             </w:r>
             <w:r>
               <w:rPr>
-                <w:rFonts w:ascii="Times New Roman" w:hAnsi="Times New Roman" w:cs="Times New Roman"/>
                 <w:noProof/>
                 <w:webHidden/>
               </w:rPr>
@@ -1491,22 +1384,19 @@
             </w:r>
             <w:r>
               <w:rPr>
-                <w:rFonts w:ascii="Times New Roman" w:hAnsi="Times New Roman" w:cs="Times New Roman"/>
-                <w:noProof/>
-                <w:webHidden/>
-              </w:rPr>
-              <w:instrText xml:space="preserve"> PAGEREF _Toc211094987 \h </w:instrText>
-            </w:r>
-            <w:r>
-              <w:rPr>
-                <w:rFonts w:ascii="Times New Roman" w:hAnsi="Times New Roman" w:cs="Times New Roman"/>
-                <w:noProof/>
-                <w:webHidden/>
-              </w:rPr>
-            </w:r>
-            <w:r>
-              <w:rPr>
-                <w:rFonts w:ascii="Times New Roman" w:hAnsi="Times New Roman" w:cs="Times New Roman"/>
+                <w:noProof/>
+                <w:webHidden/>
+              </w:rPr>
+              <w:instrText xml:space="preserve"> PAGEREF _Toc211191725 \h </w:instrText>
+            </w:r>
+            <w:r>
+              <w:rPr>
+                <w:noProof/>
+                <w:webHidden/>
+              </w:rPr>
+            </w:r>
+            <w:r>
+              <w:rPr>
                 <w:noProof/>
                 <w:webHidden/>
               </w:rPr>
@@ -1514,15 +1404,13 @@
             </w:r>
             <w:r>
               <w:rPr>
-                <w:rFonts w:ascii="Times New Roman" w:hAnsi="Times New Roman" w:cs="Times New Roman"/>
-                <w:noProof/>
-                <w:webHidden/>
-              </w:rPr>
-              <w:t>7</w:t>
-            </w:r>
-            <w:r>
-              <w:rPr>
-                <w:rFonts w:ascii="Times New Roman" w:hAnsi="Times New Roman" w:cs="Times New Roman"/>
+                <w:noProof/>
+                <w:webHidden/>
+              </w:rPr>
+              <w:t>8</w:t>
+            </w:r>
+            <w:r>
+              <w:rPr>
                 <w:noProof/>
                 <w:webHidden/>
               </w:rPr>
@@ -1537,13 +1425,11 @@
               <w:tab w:val="left" w:pos="880"/>
               <w:tab w:val="right" w:leader="dot" w:pos="9017"/>
             </w:tabs>
-            <w:ind w:left="0"/>
             <w:rPr>
-              <w:rFonts w:ascii="Times New Roman" w:hAnsi="Times New Roman" w:cs="Times New Roman"/>
               <w:noProof/>
             </w:rPr>
           </w:pPr>
-          <w:hyperlink w:anchor="_Toc211094988" w:history="1">
+          <w:hyperlink w:anchor="_Toc211191726" w:history="1">
             <w:r>
               <w:rPr>
                 <w:rStyle w:val="Hyperlink"/>
@@ -1554,7 +1440,6 @@
             </w:r>
             <w:r>
               <w:rPr>
-                <w:rFonts w:ascii="Times New Roman" w:hAnsi="Times New Roman" w:cs="Times New Roman"/>
                 <w:noProof/>
               </w:rPr>
               <w:tab/>
@@ -1569,7 +1454,6 @@
             </w:r>
             <w:r>
               <w:rPr>
-                <w:rFonts w:ascii="Times New Roman" w:hAnsi="Times New Roman" w:cs="Times New Roman"/>
                 <w:noProof/>
                 <w:webHidden/>
               </w:rPr>
@@ -1577,7 +1461,6 @@
             </w:r>
             <w:r>
               <w:rPr>
-                <w:rFonts w:ascii="Times New Roman" w:hAnsi="Times New Roman" w:cs="Times New Roman"/>
                 <w:noProof/>
                 <w:webHidden/>
               </w:rPr>
@@ -1585,22 +1468,19 @@
             </w:r>
             <w:r>
               <w:rPr>
-                <w:rFonts w:ascii="Times New Roman" w:hAnsi="Times New Roman" w:cs="Times New Roman"/>
-                <w:noProof/>
-                <w:webHidden/>
-              </w:rPr>
-              <w:instrText xml:space="preserve"> PAGEREF _Toc211094988 \h </w:instrText>
-            </w:r>
-            <w:r>
-              <w:rPr>
-                <w:rFonts w:ascii="Times New Roman" w:hAnsi="Times New Roman" w:cs="Times New Roman"/>
-                <w:noProof/>
-                <w:webHidden/>
-              </w:rPr>
-            </w:r>
-            <w:r>
-              <w:rPr>
-                <w:rFonts w:ascii="Times New Roman" w:hAnsi="Times New Roman" w:cs="Times New Roman"/>
+                <w:noProof/>
+                <w:webHidden/>
+              </w:rPr>
+              <w:instrText xml:space="preserve"> PAGEREF _Toc211191726 \h </w:instrText>
+            </w:r>
+            <w:r>
+              <w:rPr>
+                <w:noProof/>
+                <w:webHidden/>
+              </w:rPr>
+            </w:r>
+            <w:r>
+              <w:rPr>
                 <w:noProof/>
                 <w:webHidden/>
               </w:rPr>
@@ -1608,405 +1488,13 @@
             </w:r>
             <w:r>
               <w:rPr>
-                <w:rFonts w:ascii="Times New Roman" w:hAnsi="Times New Roman" w:cs="Times New Roman"/>
-                <w:noProof/>
-                <w:webHidden/>
-              </w:rPr>
-              <w:t>7</w:t>
-            </w:r>
-            <w:r>
-              <w:rPr>
-                <w:rFonts w:ascii="Times New Roman" w:hAnsi="Times New Roman" w:cs="Times New Roman"/>
-                <w:noProof/>
-                <w:webHidden/>
-              </w:rPr>
-              <w:fldChar w:fldCharType="end"/>
-            </w:r>
-          </w:hyperlink>
-        </w:p>
-        <w:p>
-          <w:pPr>
-            <w:pStyle w:val="TOC2"/>
-            <w:tabs>
-              <w:tab w:val="right" w:leader="dot" w:pos="9017"/>
-            </w:tabs>
-            <w:ind w:left="0"/>
-            <w:rPr>
-              <w:rFonts w:ascii="Times New Roman" w:hAnsi="Times New Roman" w:cs="Times New Roman"/>
-              <w:noProof/>
-            </w:rPr>
-          </w:pPr>
-          <w:hyperlink w:anchor="_Toc211094989" w:history="1">
-            <w:r>
-              <w:rPr>
-                <w:rStyle w:val="Hyperlink"/>
-                <w:rFonts w:ascii="Times New Roman" w:hAnsi="Times New Roman" w:cs="Times New Roman"/>
-                <w:noProof/>
-              </w:rPr>
-              <w:t>4. Results of Investigation B</w:t>
-            </w:r>
-            <w:r>
-              <w:rPr>
-                <w:rFonts w:ascii="Times New Roman" w:hAnsi="Times New Roman" w:cs="Times New Roman"/>
-                <w:noProof/>
-                <w:webHidden/>
-              </w:rPr>
-              <w:tab/>
-            </w:r>
-            <w:r>
-              <w:rPr>
-                <w:rFonts w:ascii="Times New Roman" w:hAnsi="Times New Roman" w:cs="Times New Roman"/>
-                <w:noProof/>
-                <w:webHidden/>
-              </w:rPr>
-              <w:fldChar w:fldCharType="begin"/>
-            </w:r>
-            <w:r>
-              <w:rPr>
-                <w:rFonts w:ascii="Times New Roman" w:hAnsi="Times New Roman" w:cs="Times New Roman"/>
-                <w:noProof/>
-                <w:webHidden/>
-              </w:rPr>
-              <w:instrText xml:space="preserve"> PAGEREF _Toc211094989 \h </w:instrText>
-            </w:r>
-            <w:r>
-              <w:rPr>
-                <w:rFonts w:ascii="Times New Roman" w:hAnsi="Times New Roman" w:cs="Times New Roman"/>
-                <w:noProof/>
-                <w:webHidden/>
-              </w:rPr>
-            </w:r>
-            <w:r>
-              <w:rPr>
-                <w:rFonts w:ascii="Times New Roman" w:hAnsi="Times New Roman" w:cs="Times New Roman"/>
-                <w:noProof/>
-                <w:webHidden/>
-              </w:rPr>
-              <w:fldChar w:fldCharType="separate"/>
-            </w:r>
-            <w:r>
-              <w:rPr>
-                <w:rFonts w:ascii="Times New Roman" w:hAnsi="Times New Roman" w:cs="Times New Roman"/>
-                <w:noProof/>
-                <w:webHidden/>
-              </w:rPr>
-              <w:t>7</w:t>
-            </w:r>
-            <w:r>
-              <w:rPr>
-                <w:rFonts w:ascii="Times New Roman" w:hAnsi="Times New Roman" w:cs="Times New Roman"/>
-                <w:noProof/>
-                <w:webHidden/>
-              </w:rPr>
-              <w:fldChar w:fldCharType="end"/>
-            </w:r>
-          </w:hyperlink>
-        </w:p>
-        <w:p>
-          <w:pPr>
-            <w:pStyle w:val="TOC3"/>
-            <w:tabs>
-              <w:tab w:val="right" w:leader="dot" w:pos="9017"/>
-            </w:tabs>
-            <w:ind w:left="0"/>
-            <w:rPr>
-              <w:rFonts w:ascii="Times New Roman" w:hAnsi="Times New Roman" w:cs="Times New Roman"/>
-              <w:noProof/>
-            </w:rPr>
-          </w:pPr>
-          <w:hyperlink w:anchor="_Toc211094990" w:history="1">
-            <w:r>
-              <w:rPr>
-                <w:rStyle w:val="Hyperlink"/>
-                <w:rFonts w:ascii="Times New Roman" w:hAnsi="Times New Roman" w:cs="Times New Roman"/>
-                <w:noProof/>
-              </w:rPr>
-              <w:t>4.1 Seasonal Risk Differences</w:t>
-            </w:r>
-            <w:r>
-              <w:rPr>
-                <w:rFonts w:ascii="Times New Roman" w:hAnsi="Times New Roman" w:cs="Times New Roman"/>
-                <w:noProof/>
-                <w:webHidden/>
-              </w:rPr>
-              <w:tab/>
-            </w:r>
-            <w:r>
-              <w:rPr>
-                <w:rFonts w:ascii="Times New Roman" w:hAnsi="Times New Roman" w:cs="Times New Roman"/>
-                <w:noProof/>
-                <w:webHidden/>
-              </w:rPr>
-              <w:fldChar w:fldCharType="begin"/>
-            </w:r>
-            <w:r>
-              <w:rPr>
-                <w:rFonts w:ascii="Times New Roman" w:hAnsi="Times New Roman" w:cs="Times New Roman"/>
-                <w:noProof/>
-                <w:webHidden/>
-              </w:rPr>
-              <w:instrText xml:space="preserve"> PAGEREF _Toc211094990 \h </w:instrText>
-            </w:r>
-            <w:r>
-              <w:rPr>
-                <w:rFonts w:ascii="Times New Roman" w:hAnsi="Times New Roman" w:cs="Times New Roman"/>
-                <w:noProof/>
-                <w:webHidden/>
-              </w:rPr>
-            </w:r>
-            <w:r>
-              <w:rPr>
-                <w:rFonts w:ascii="Times New Roman" w:hAnsi="Times New Roman" w:cs="Times New Roman"/>
-                <w:noProof/>
-                <w:webHidden/>
-              </w:rPr>
-              <w:fldChar w:fldCharType="separate"/>
-            </w:r>
-            <w:r>
-              <w:rPr>
-                <w:rFonts w:ascii="Times New Roman" w:hAnsi="Times New Roman" w:cs="Times New Roman"/>
-                <w:noProof/>
-                <w:webHidden/>
-              </w:rPr>
-              <w:t>7</w:t>
-            </w:r>
-            <w:r>
-              <w:rPr>
-                <w:rFonts w:ascii="Times New Roman" w:hAnsi="Times New Roman" w:cs="Times New Roman"/>
-                <w:noProof/>
-                <w:webHidden/>
-              </w:rPr>
-              <w:fldChar w:fldCharType="end"/>
-            </w:r>
-          </w:hyperlink>
-        </w:p>
-        <w:p>
-          <w:pPr>
-            <w:pStyle w:val="TOC2"/>
-            <w:tabs>
-              <w:tab w:val="right" w:leader="dot" w:pos="9017"/>
-            </w:tabs>
-            <w:ind w:left="0"/>
-            <w:rPr>
-              <w:rFonts w:ascii="Times New Roman" w:hAnsi="Times New Roman" w:cs="Times New Roman"/>
-              <w:noProof/>
-            </w:rPr>
-          </w:pPr>
-          <w:hyperlink w:anchor="_Toc211094991" w:history="1">
-            <w:r>
-              <w:rPr>
-                <w:rStyle w:val="Hyperlink"/>
-                <w:rFonts w:ascii="Times New Roman" w:hAnsi="Times New Roman" w:cs="Times New Roman"/>
-                <w:noProof/>
-              </w:rPr>
-              <w:t>4.2 Independent T-Test for Seasonal Significance</w:t>
-            </w:r>
-            <w:r>
-              <w:rPr>
-                <w:rFonts w:ascii="Times New Roman" w:hAnsi="Times New Roman" w:cs="Times New Roman"/>
-                <w:noProof/>
-                <w:webHidden/>
-              </w:rPr>
-              <w:tab/>
-            </w:r>
-            <w:r>
-              <w:rPr>
-                <w:rFonts w:ascii="Times New Roman" w:hAnsi="Times New Roman" w:cs="Times New Roman"/>
-                <w:noProof/>
-                <w:webHidden/>
-              </w:rPr>
-              <w:fldChar w:fldCharType="begin"/>
-            </w:r>
-            <w:r>
-              <w:rPr>
-                <w:rFonts w:ascii="Times New Roman" w:hAnsi="Times New Roman" w:cs="Times New Roman"/>
-                <w:noProof/>
-                <w:webHidden/>
-              </w:rPr>
-              <w:instrText xml:space="preserve"> PAGEREF _Toc211094991 \h </w:instrText>
-            </w:r>
-            <w:r>
-              <w:rPr>
-                <w:rFonts w:ascii="Times New Roman" w:hAnsi="Times New Roman" w:cs="Times New Roman"/>
-                <w:noProof/>
-                <w:webHidden/>
-              </w:rPr>
-            </w:r>
-            <w:r>
-              <w:rPr>
-                <w:rFonts w:ascii="Times New Roman" w:hAnsi="Times New Roman" w:cs="Times New Roman"/>
-                <w:noProof/>
-                <w:webHidden/>
-              </w:rPr>
-              <w:fldChar w:fldCharType="separate"/>
-            </w:r>
-            <w:r>
-              <w:rPr>
-                <w:rFonts w:ascii="Times New Roman" w:hAnsi="Times New Roman" w:cs="Times New Roman"/>
-                <w:noProof/>
-                <w:webHidden/>
-              </w:rPr>
-              <w:t>8</w:t>
-            </w:r>
-            <w:r>
-              <w:rPr>
-                <w:rFonts w:ascii="Times New Roman" w:hAnsi="Times New Roman" w:cs="Times New Roman"/>
-                <w:noProof/>
-                <w:webHidden/>
-              </w:rPr>
-              <w:fldChar w:fldCharType="end"/>
-            </w:r>
-          </w:hyperlink>
-        </w:p>
-        <w:p>
-          <w:pPr>
-            <w:pStyle w:val="TOC2"/>
-            <w:tabs>
-              <w:tab w:val="right" w:leader="dot" w:pos="9017"/>
-            </w:tabs>
-            <w:ind w:left="0"/>
-            <w:rPr>
-              <w:rFonts w:ascii="Times New Roman" w:hAnsi="Times New Roman" w:cs="Times New Roman"/>
-              <w:noProof/>
-            </w:rPr>
-          </w:pPr>
-          <w:hyperlink w:anchor="_Toc211094992" w:history="1">
-            <w:r>
-              <w:rPr>
-                <w:rStyle w:val="Hyperlink"/>
-                <w:rFonts w:ascii="Times New Roman" w:hAnsi="Times New Roman" w:cs="Times New Roman"/>
-                <w:noProof/>
-              </w:rPr>
-              <w:t>4.3 Rat Activity by Month</w:t>
-            </w:r>
-            <w:r>
-              <w:rPr>
-                <w:rFonts w:ascii="Times New Roman" w:hAnsi="Times New Roman" w:cs="Times New Roman"/>
-                <w:noProof/>
-                <w:webHidden/>
-              </w:rPr>
-              <w:tab/>
-            </w:r>
-            <w:r>
-              <w:rPr>
-                <w:rFonts w:ascii="Times New Roman" w:hAnsi="Times New Roman" w:cs="Times New Roman"/>
-                <w:noProof/>
-                <w:webHidden/>
-              </w:rPr>
-              <w:fldChar w:fldCharType="begin"/>
-            </w:r>
-            <w:r>
-              <w:rPr>
-                <w:rFonts w:ascii="Times New Roman" w:hAnsi="Times New Roman" w:cs="Times New Roman"/>
-                <w:noProof/>
-                <w:webHidden/>
-              </w:rPr>
-              <w:instrText xml:space="preserve"> PAGEREF _Toc211094992 \h </w:instrText>
-            </w:r>
-            <w:r>
-              <w:rPr>
-                <w:rFonts w:ascii="Times New Roman" w:hAnsi="Times New Roman" w:cs="Times New Roman"/>
-                <w:noProof/>
-                <w:webHidden/>
-              </w:rPr>
-            </w:r>
-            <w:r>
-              <w:rPr>
-                <w:rFonts w:ascii="Times New Roman" w:hAnsi="Times New Roman" w:cs="Times New Roman"/>
-                <w:noProof/>
-                <w:webHidden/>
-              </w:rPr>
-              <w:fldChar w:fldCharType="separate"/>
-            </w:r>
-            <w:r>
-              <w:rPr>
-                <w:rFonts w:ascii="Times New Roman" w:hAnsi="Times New Roman" w:cs="Times New Roman"/>
-                <w:noProof/>
-                <w:webHidden/>
-              </w:rPr>
-              <w:t>8</w:t>
-            </w:r>
-            <w:r>
-              <w:rPr>
-                <w:rFonts w:ascii="Times New Roman" w:hAnsi="Times New Roman" w:cs="Times New Roman"/>
-                <w:noProof/>
-                <w:webHidden/>
-              </w:rPr>
-              <w:fldChar w:fldCharType="end"/>
-            </w:r>
-          </w:hyperlink>
-        </w:p>
-        <w:p>
-          <w:pPr>
-            <w:pStyle w:val="TOC2"/>
-            <w:tabs>
-              <w:tab w:val="right" w:leader="dot" w:pos="9017"/>
-            </w:tabs>
-            <w:ind w:left="0"/>
-            <w:rPr>
-              <w:rFonts w:ascii="Times New Roman" w:hAnsi="Times New Roman" w:cs="Times New Roman"/>
-              <w:noProof/>
-            </w:rPr>
-          </w:pPr>
-          <w:hyperlink w:anchor="_Toc211094993" w:history="1">
-            <w:r>
-              <w:rPr>
-                <w:rStyle w:val="Hyperlink"/>
-                <w:rFonts w:ascii="Times New Roman" w:hAnsi="Times New Roman" w:cs="Times New Roman"/>
-                <w:noProof/>
-              </w:rPr>
-              <w:t>4.4 Combined Dataset Analysis</w:t>
-            </w:r>
-            <w:r>
-              <w:rPr>
-                <w:rFonts w:ascii="Times New Roman" w:hAnsi="Times New Roman" w:cs="Times New Roman"/>
-                <w:noProof/>
-                <w:webHidden/>
-              </w:rPr>
-              <w:tab/>
-            </w:r>
-            <w:r>
-              <w:rPr>
-                <w:rFonts w:ascii="Times New Roman" w:hAnsi="Times New Roman" w:cs="Times New Roman"/>
-                <w:noProof/>
-                <w:webHidden/>
-              </w:rPr>
-              <w:fldChar w:fldCharType="begin"/>
-            </w:r>
-            <w:r>
-              <w:rPr>
-                <w:rFonts w:ascii="Times New Roman" w:hAnsi="Times New Roman" w:cs="Times New Roman"/>
-                <w:noProof/>
-                <w:webHidden/>
-              </w:rPr>
-              <w:instrText xml:space="preserve"> PAGEREF _Toc211094993 \h </w:instrText>
-            </w:r>
-            <w:r>
-              <w:rPr>
-                <w:rFonts w:ascii="Times New Roman" w:hAnsi="Times New Roman" w:cs="Times New Roman"/>
-                <w:noProof/>
-                <w:webHidden/>
-              </w:rPr>
-            </w:r>
-            <w:r>
-              <w:rPr>
-                <w:rFonts w:ascii="Times New Roman" w:hAnsi="Times New Roman" w:cs="Times New Roman"/>
-                <w:noProof/>
-                <w:webHidden/>
-              </w:rPr>
-              <w:fldChar w:fldCharType="separate"/>
-            </w:r>
-            <w:r>
-              <w:rPr>
-                <w:rFonts w:ascii="Times New Roman" w:hAnsi="Times New Roman" w:cs="Times New Roman"/>
-                <w:noProof/>
-                <w:webHidden/>
-              </w:rPr>
-              <w:t>8</w:t>
-            </w:r>
-            <w:r>
-              <w:rPr>
-                <w:rFonts w:ascii="Times New Roman" w:hAnsi="Times New Roman" w:cs="Times New Roman"/>
+                <w:noProof/>
+                <w:webHidden/>
+              </w:rPr>
+              <w:t>9</w:t>
+            </w:r>
+            <w:r>
+              <w:rPr>
                 <w:noProof/>
                 <w:webHidden/>
               </w:rPr>
@@ -2021,22 +1509,19 @@
               <w:tab w:val="right" w:leader="dot" w:pos="9017"/>
             </w:tabs>
             <w:rPr>
-              <w:rFonts w:ascii="Times New Roman" w:hAnsi="Times New Roman" w:cs="Times New Roman"/>
               <w:noProof/>
             </w:rPr>
           </w:pPr>
-          <w:hyperlink w:anchor="_Toc211094994" w:history="1">
+          <w:hyperlink w:anchor="_Toc211191727" w:history="1">
             <w:r>
               <w:rPr>
                 <w:rStyle w:val="Hyperlink"/>
-                <w:rFonts w:ascii="Times New Roman" w:hAnsi="Times New Roman" w:cs="Times New Roman"/>
-                <w:noProof/>
-              </w:rPr>
-              <w:t>5. Discussion and Limitations</w:t>
-            </w:r>
-            <w:r>
-              <w:rPr>
-                <w:rFonts w:ascii="Times New Roman" w:hAnsi="Times New Roman" w:cs="Times New Roman"/>
+                <w:noProof/>
+              </w:rPr>
+              <w:t>4. Results of Investigation B</w:t>
+            </w:r>
+            <w:r>
+              <w:rPr>
                 <w:noProof/>
                 <w:webHidden/>
               </w:rPr>
@@ -2044,7 +1529,6 @@
             </w:r>
             <w:r>
               <w:rPr>
-                <w:rFonts w:ascii="Times New Roman" w:hAnsi="Times New Roman" w:cs="Times New Roman"/>
                 <w:noProof/>
                 <w:webHidden/>
               </w:rPr>
@@ -2052,22 +1536,19 @@
             </w:r>
             <w:r>
               <w:rPr>
-                <w:rFonts w:ascii="Times New Roman" w:hAnsi="Times New Roman" w:cs="Times New Roman"/>
-                <w:noProof/>
-                <w:webHidden/>
-              </w:rPr>
-              <w:instrText xml:space="preserve"> PAGEREF _Toc211094994 \h </w:instrText>
-            </w:r>
-            <w:r>
-              <w:rPr>
-                <w:rFonts w:ascii="Times New Roman" w:hAnsi="Times New Roman" w:cs="Times New Roman"/>
-                <w:noProof/>
-                <w:webHidden/>
-              </w:rPr>
-            </w:r>
-            <w:r>
-              <w:rPr>
-                <w:rFonts w:ascii="Times New Roman" w:hAnsi="Times New Roman" w:cs="Times New Roman"/>
+                <w:noProof/>
+                <w:webHidden/>
+              </w:rPr>
+              <w:instrText xml:space="preserve"> PAGEREF _Toc211191727 \h </w:instrText>
+            </w:r>
+            <w:r>
+              <w:rPr>
+                <w:noProof/>
+                <w:webHidden/>
+              </w:rPr>
+            </w:r>
+            <w:r>
+              <w:rPr>
                 <w:noProof/>
                 <w:webHidden/>
               </w:rPr>
@@ -2075,15 +1556,13 @@
             </w:r>
             <w:r>
               <w:rPr>
-                <w:rFonts w:ascii="Times New Roman" w:hAnsi="Times New Roman" w:cs="Times New Roman"/>
-                <w:noProof/>
-                <w:webHidden/>
-              </w:rPr>
-              <w:t>8</w:t>
-            </w:r>
-            <w:r>
-              <w:rPr>
-                <w:rFonts w:ascii="Times New Roman" w:hAnsi="Times New Roman" w:cs="Times New Roman"/>
+                <w:noProof/>
+                <w:webHidden/>
+              </w:rPr>
+              <w:t>9</w:t>
+            </w:r>
+            <w:r>
+              <w:rPr>
                 <w:noProof/>
                 <w:webHidden/>
               </w:rPr>
@@ -2097,24 +1576,20 @@
             <w:tabs>
               <w:tab w:val="right" w:leader="dot" w:pos="9017"/>
             </w:tabs>
-            <w:ind w:left="0"/>
             <w:rPr>
-              <w:rFonts w:ascii="Times New Roman" w:hAnsi="Times New Roman" w:cs="Times New Roman"/>
               <w:noProof/>
             </w:rPr>
           </w:pPr>
-          <w:hyperlink w:anchor="_Toc211094995" w:history="1">
+          <w:hyperlink w:anchor="_Toc211191728" w:history="1">
             <w:r>
               <w:rPr>
                 <w:rStyle w:val="Hyperlink"/>
-                <w:rFonts w:ascii="Times New Roman" w:hAnsi="Times New Roman" w:cs="Times New Roman"/>
-                <w:noProof/>
-              </w:rPr>
-              <w:t>5.1 Key Findings</w:t>
-            </w:r>
-            <w:r>
-              <w:rPr>
-                <w:rFonts w:ascii="Times New Roman" w:hAnsi="Times New Roman" w:cs="Times New Roman"/>
+                <w:noProof/>
+              </w:rPr>
+              <w:t>4.1 Seasonal Risk Differences</w:t>
+            </w:r>
+            <w:r>
+              <w:rPr>
                 <w:noProof/>
                 <w:webHidden/>
               </w:rPr>
@@ -2122,7 +1597,6 @@
             </w:r>
             <w:r>
               <w:rPr>
-                <w:rFonts w:ascii="Times New Roman" w:hAnsi="Times New Roman" w:cs="Times New Roman"/>
                 <w:noProof/>
                 <w:webHidden/>
               </w:rPr>
@@ -2130,22 +1604,19 @@
             </w:r>
             <w:r>
               <w:rPr>
-                <w:rFonts w:ascii="Times New Roman" w:hAnsi="Times New Roman" w:cs="Times New Roman"/>
-                <w:noProof/>
-                <w:webHidden/>
-              </w:rPr>
-              <w:instrText xml:space="preserve"> PAGEREF _Toc211094995 \h </w:instrText>
-            </w:r>
-            <w:r>
-              <w:rPr>
-                <w:rFonts w:ascii="Times New Roman" w:hAnsi="Times New Roman" w:cs="Times New Roman"/>
-                <w:noProof/>
-                <w:webHidden/>
-              </w:rPr>
-            </w:r>
-            <w:r>
-              <w:rPr>
-                <w:rFonts w:ascii="Times New Roman" w:hAnsi="Times New Roman" w:cs="Times New Roman"/>
+                <w:noProof/>
+                <w:webHidden/>
+              </w:rPr>
+              <w:instrText xml:space="preserve"> PAGEREF _Toc211191728 \h </w:instrText>
+            </w:r>
+            <w:r>
+              <w:rPr>
+                <w:noProof/>
+                <w:webHidden/>
+              </w:rPr>
+            </w:r>
+            <w:r>
+              <w:rPr>
                 <w:noProof/>
                 <w:webHidden/>
               </w:rPr>
@@ -2153,15 +1624,13 @@
             </w:r>
             <w:r>
               <w:rPr>
-                <w:rFonts w:ascii="Times New Roman" w:hAnsi="Times New Roman" w:cs="Times New Roman"/>
-                <w:noProof/>
-                <w:webHidden/>
-              </w:rPr>
-              <w:t>8</w:t>
-            </w:r>
-            <w:r>
-              <w:rPr>
-                <w:rFonts w:ascii="Times New Roman" w:hAnsi="Times New Roman" w:cs="Times New Roman"/>
+                <w:noProof/>
+                <w:webHidden/>
+              </w:rPr>
+              <w:t>9</w:t>
+            </w:r>
+            <w:r>
+              <w:rPr>
                 <w:noProof/>
                 <w:webHidden/>
               </w:rPr>
@@ -2175,24 +1644,21 @@
             <w:tabs>
               <w:tab w:val="right" w:leader="dot" w:pos="9017"/>
             </w:tabs>
-            <w:ind w:left="0"/>
             <w:rPr>
-              <w:rFonts w:ascii="Times New Roman" w:hAnsi="Times New Roman" w:cs="Times New Roman"/>
               <w:noProof/>
             </w:rPr>
           </w:pPr>
-          <w:hyperlink w:anchor="_Toc211094996" w:history="1">
+          <w:hyperlink w:anchor="_Toc211191729" w:history="1">
             <w:r>
               <w:rPr>
                 <w:rStyle w:val="Hyperlink"/>
                 <w:rFonts w:ascii="Times New Roman" w:hAnsi="Times New Roman" w:cs="Times New Roman"/>
                 <w:noProof/>
               </w:rPr>
-              <w:t>5.2 Scientific Significance</w:t>
-            </w:r>
-            <w:r>
-              <w:rPr>
-                <w:rFonts w:ascii="Times New Roman" w:hAnsi="Times New Roman" w:cs="Times New Roman"/>
+              <w:t>4.2 Independent T-Test for Seasonal Significance</w:t>
+            </w:r>
+            <w:r>
+              <w:rPr>
                 <w:noProof/>
                 <w:webHidden/>
               </w:rPr>
@@ -2200,7 +1666,6 @@
             </w:r>
             <w:r>
               <w:rPr>
-                <w:rFonts w:ascii="Times New Roman" w:hAnsi="Times New Roman" w:cs="Times New Roman"/>
                 <w:noProof/>
                 <w:webHidden/>
               </w:rPr>
@@ -2208,22 +1673,19 @@
             </w:r>
             <w:r>
               <w:rPr>
-                <w:rFonts w:ascii="Times New Roman" w:hAnsi="Times New Roman" w:cs="Times New Roman"/>
-                <w:noProof/>
-                <w:webHidden/>
-              </w:rPr>
-              <w:instrText xml:space="preserve"> PAGEREF _Toc211094996 \h </w:instrText>
-            </w:r>
-            <w:r>
-              <w:rPr>
-                <w:rFonts w:ascii="Times New Roman" w:hAnsi="Times New Roman" w:cs="Times New Roman"/>
-                <w:noProof/>
-                <w:webHidden/>
-              </w:rPr>
-            </w:r>
-            <w:r>
-              <w:rPr>
-                <w:rFonts w:ascii="Times New Roman" w:hAnsi="Times New Roman" w:cs="Times New Roman"/>
+                <w:noProof/>
+                <w:webHidden/>
+              </w:rPr>
+              <w:instrText xml:space="preserve"> PAGEREF _Toc211191729 \h </w:instrText>
+            </w:r>
+            <w:r>
+              <w:rPr>
+                <w:noProof/>
+                <w:webHidden/>
+              </w:rPr>
+            </w:r>
+            <w:r>
+              <w:rPr>
                 <w:noProof/>
                 <w:webHidden/>
               </w:rPr>
@@ -2231,15 +1693,13 @@
             </w:r>
             <w:r>
               <w:rPr>
-                <w:rFonts w:ascii="Times New Roman" w:hAnsi="Times New Roman" w:cs="Times New Roman"/>
-                <w:noProof/>
-                <w:webHidden/>
-              </w:rPr>
-              <w:t>9</w:t>
-            </w:r>
-            <w:r>
-              <w:rPr>
-                <w:rFonts w:ascii="Times New Roman" w:hAnsi="Times New Roman" w:cs="Times New Roman"/>
+                <w:noProof/>
+                <w:webHidden/>
+              </w:rPr>
+              <w:t>10</w:t>
+            </w:r>
+            <w:r>
+              <w:rPr>
                 <w:noProof/>
                 <w:webHidden/>
               </w:rPr>
@@ -2253,24 +1713,21 @@
             <w:tabs>
               <w:tab w:val="right" w:leader="dot" w:pos="9017"/>
             </w:tabs>
-            <w:ind w:left="0"/>
             <w:rPr>
-              <w:rFonts w:ascii="Times New Roman" w:hAnsi="Times New Roman" w:cs="Times New Roman"/>
               <w:noProof/>
             </w:rPr>
           </w:pPr>
-          <w:hyperlink w:anchor="_Toc211094997" w:history="1">
+          <w:hyperlink w:anchor="_Toc211191730" w:history="1">
             <w:r>
               <w:rPr>
                 <w:rStyle w:val="Hyperlink"/>
                 <w:rFonts w:ascii="Times New Roman" w:hAnsi="Times New Roman" w:cs="Times New Roman"/>
                 <w:noProof/>
               </w:rPr>
-              <w:t>5.3 Methodological Limitations</w:t>
-            </w:r>
-            <w:r>
-              <w:rPr>
-                <w:rFonts w:ascii="Times New Roman" w:hAnsi="Times New Roman" w:cs="Times New Roman"/>
+              <w:t>4.3 Rat Activity by Month</w:t>
+            </w:r>
+            <w:r>
+              <w:rPr>
                 <w:noProof/>
                 <w:webHidden/>
               </w:rPr>
@@ -2278,7 +1735,6 @@
             </w:r>
             <w:r>
               <w:rPr>
-                <w:rFonts w:ascii="Times New Roman" w:hAnsi="Times New Roman" w:cs="Times New Roman"/>
                 <w:noProof/>
                 <w:webHidden/>
               </w:rPr>
@@ -2286,22 +1742,19 @@
             </w:r>
             <w:r>
               <w:rPr>
-                <w:rFonts w:ascii="Times New Roman" w:hAnsi="Times New Roman" w:cs="Times New Roman"/>
-                <w:noProof/>
-                <w:webHidden/>
-              </w:rPr>
-              <w:instrText xml:space="preserve"> PAGEREF _Toc211094997 \h </w:instrText>
-            </w:r>
-            <w:r>
-              <w:rPr>
-                <w:rFonts w:ascii="Times New Roman" w:hAnsi="Times New Roman" w:cs="Times New Roman"/>
-                <w:noProof/>
-                <w:webHidden/>
-              </w:rPr>
-            </w:r>
-            <w:r>
-              <w:rPr>
-                <w:rFonts w:ascii="Times New Roman" w:hAnsi="Times New Roman" w:cs="Times New Roman"/>
+                <w:noProof/>
+                <w:webHidden/>
+              </w:rPr>
+              <w:instrText xml:space="preserve"> PAGEREF _Toc211191730 \h </w:instrText>
+            </w:r>
+            <w:r>
+              <w:rPr>
+                <w:noProof/>
+                <w:webHidden/>
+              </w:rPr>
+            </w:r>
+            <w:r>
+              <w:rPr>
                 <w:noProof/>
                 <w:webHidden/>
               </w:rPr>
@@ -2309,93 +1762,13 @@
             </w:r>
             <w:r>
               <w:rPr>
-                <w:rFonts w:ascii="Times New Roman" w:hAnsi="Times New Roman" w:cs="Times New Roman"/>
-                <w:noProof/>
-                <w:webHidden/>
-              </w:rPr>
-              <w:t>9</w:t>
-            </w:r>
-            <w:r>
-              <w:rPr>
-                <w:rFonts w:ascii="Times New Roman" w:hAnsi="Times New Roman" w:cs="Times New Roman"/>
-                <w:noProof/>
-                <w:webHidden/>
-              </w:rPr>
-              <w:fldChar w:fldCharType="end"/>
-            </w:r>
-          </w:hyperlink>
-        </w:p>
-        <w:p>
-          <w:pPr>
-            <w:pStyle w:val="TOC3"/>
-            <w:tabs>
-              <w:tab w:val="right" w:leader="dot" w:pos="9017"/>
-            </w:tabs>
-            <w:ind w:left="0"/>
-            <w:rPr>
-              <w:rFonts w:ascii="Times New Roman" w:hAnsi="Times New Roman" w:cs="Times New Roman"/>
-              <w:noProof/>
-            </w:rPr>
-          </w:pPr>
-          <w:hyperlink w:anchor="_Toc211094998" w:history="1">
-            <w:r>
-              <w:rPr>
-                <w:rStyle w:val="Hyperlink"/>
-                <w:rFonts w:ascii="Times New Roman" w:hAnsi="Times New Roman" w:cs="Times New Roman"/>
-                <w:noProof/>
-              </w:rPr>
-              <w:t>5.4 Ethical Note</w:t>
-            </w:r>
-            <w:r>
-              <w:rPr>
-                <w:rFonts w:ascii="Times New Roman" w:hAnsi="Times New Roman" w:cs="Times New Roman"/>
-                <w:noProof/>
-                <w:webHidden/>
-              </w:rPr>
-              <w:tab/>
-            </w:r>
-            <w:r>
-              <w:rPr>
-                <w:rFonts w:ascii="Times New Roman" w:hAnsi="Times New Roman" w:cs="Times New Roman"/>
-                <w:noProof/>
-                <w:webHidden/>
-              </w:rPr>
-              <w:fldChar w:fldCharType="begin"/>
-            </w:r>
-            <w:r>
-              <w:rPr>
-                <w:rFonts w:ascii="Times New Roman" w:hAnsi="Times New Roman" w:cs="Times New Roman"/>
-                <w:noProof/>
-                <w:webHidden/>
-              </w:rPr>
-              <w:instrText xml:space="preserve"> PAGEREF _Toc211094998 \h </w:instrText>
-            </w:r>
-            <w:r>
-              <w:rPr>
-                <w:rFonts w:ascii="Times New Roman" w:hAnsi="Times New Roman" w:cs="Times New Roman"/>
-                <w:noProof/>
-                <w:webHidden/>
-              </w:rPr>
-            </w:r>
-            <w:r>
-              <w:rPr>
-                <w:rFonts w:ascii="Times New Roman" w:hAnsi="Times New Roman" w:cs="Times New Roman"/>
-                <w:noProof/>
-                <w:webHidden/>
-              </w:rPr>
-              <w:fldChar w:fldCharType="separate"/>
-            </w:r>
-            <w:r>
-              <w:rPr>
-                <w:rFonts w:ascii="Times New Roman" w:hAnsi="Times New Roman" w:cs="Times New Roman"/>
-                <w:noProof/>
-                <w:webHidden/>
-              </w:rPr>
-              <w:t>9</w:t>
-            </w:r>
-            <w:r>
-              <w:rPr>
-                <w:rFonts w:ascii="Times New Roman" w:hAnsi="Times New Roman" w:cs="Times New Roman"/>
+                <w:noProof/>
+                <w:webHidden/>
+              </w:rPr>
+              <w:t>10</w:t>
+            </w:r>
+            <w:r>
+              <w:rPr>
                 <w:noProof/>
                 <w:webHidden/>
               </w:rPr>
@@ -2409,32 +1782,97 @@
             <w:tabs>
               <w:tab w:val="right" w:leader="dot" w:pos="9017"/>
             </w:tabs>
-            <w:ind w:left="0"/>
             <w:rPr>
-              <w:rFonts w:ascii="Times New Roman" w:hAnsi="Times New Roman" w:cs="Times New Roman"/>
               <w:noProof/>
             </w:rPr>
           </w:pPr>
-          <w:hyperlink w:anchor="_Toc211094999" w:history="1">
+          <w:hyperlink w:anchor="_Toc211191731" w:history="1">
             <w:r>
               <w:rPr>
                 <w:rStyle w:val="Hyperlink"/>
                 <w:rFonts w:ascii="Times New Roman" w:hAnsi="Times New Roman" w:cs="Times New Roman"/>
                 <w:noProof/>
               </w:rPr>
-              <w:t>6. Conclusion</w:t>
-            </w:r>
-            <w:r>
-              <w:rPr>
+              <w:t>4.4 Combined Dataset Analysis</w:t>
+            </w:r>
+            <w:r>
+              <w:rPr>
+                <w:noProof/>
+                <w:webHidden/>
+              </w:rPr>
+              <w:tab/>
+            </w:r>
+            <w:r>
+              <w:rPr>
+                <w:noProof/>
+                <w:webHidden/>
+              </w:rPr>
+              <w:fldChar w:fldCharType="begin"/>
+            </w:r>
+            <w:r>
+              <w:rPr>
+                <w:noProof/>
+                <w:webHidden/>
+              </w:rPr>
+              <w:instrText xml:space="preserve"> PAGEREF _Toc211191731 \h </w:instrText>
+            </w:r>
+            <w:r>
+              <w:rPr>
+                <w:noProof/>
+                <w:webHidden/>
+              </w:rPr>
+            </w:r>
+            <w:r>
+              <w:rPr>
+                <w:noProof/>
+                <w:webHidden/>
+              </w:rPr>
+              <w:fldChar w:fldCharType="separate"/>
+            </w:r>
+            <w:r>
+              <w:rPr>
+                <w:noProof/>
+                <w:webHidden/>
+              </w:rPr>
+              <w:t>11</w:t>
+            </w:r>
+            <w:r>
+              <w:rPr>
+                <w:noProof/>
+                <w:webHidden/>
+              </w:rPr>
+              <w:fldChar w:fldCharType="end"/>
+            </w:r>
+          </w:hyperlink>
+        </w:p>
+        <w:p>
+          <w:pPr>
+            <w:pStyle w:val="TOC1"/>
+            <w:tabs>
+              <w:tab w:val="right" w:leader="dot" w:pos="9017"/>
+            </w:tabs>
+            <w:rPr>
+              <w:noProof/>
+            </w:rPr>
+          </w:pPr>
+          <w:hyperlink w:anchor="_Toc211191732" w:history="1">
+            <w:r>
+              <w:rPr>
+                <w:rStyle w:val="Hyperlink"/>
                 <w:rFonts w:ascii="Times New Roman" w:hAnsi="Times New Roman" w:cs="Times New Roman"/>
                 <w:noProof/>
+              </w:rPr>
+              <w:t>5. Discussion and Limitations</w:t>
+            </w:r>
+            <w:r>
+              <w:rPr>
+                <w:noProof/>
                 <w:webHidden/>
               </w:rPr>
               <w:tab/>
             </w:r>
             <w:r>
               <w:rPr>
-                <w:rFonts w:ascii="Times New Roman" w:hAnsi="Times New Roman" w:cs="Times New Roman"/>
                 <w:noProof/>
                 <w:webHidden/>
               </w:rPr>
@@ -2442,22 +1880,19 @@
             </w:r>
             <w:r>
               <w:rPr>
-                <w:rFonts w:ascii="Times New Roman" w:hAnsi="Times New Roman" w:cs="Times New Roman"/>
-                <w:noProof/>
-                <w:webHidden/>
-              </w:rPr>
-              <w:instrText xml:space="preserve"> PAGEREF _Toc211094999 \h </w:instrText>
-            </w:r>
-            <w:r>
-              <w:rPr>
-                <w:rFonts w:ascii="Times New Roman" w:hAnsi="Times New Roman" w:cs="Times New Roman"/>
-                <w:noProof/>
-                <w:webHidden/>
-              </w:rPr>
-            </w:r>
-            <w:r>
-              <w:rPr>
-                <w:rFonts w:ascii="Times New Roman" w:hAnsi="Times New Roman" w:cs="Times New Roman"/>
+                <w:noProof/>
+                <w:webHidden/>
+              </w:rPr>
+              <w:instrText xml:space="preserve"> PAGEREF _Toc211191732 \h </w:instrText>
+            </w:r>
+            <w:r>
+              <w:rPr>
+                <w:noProof/>
+                <w:webHidden/>
+              </w:rPr>
+            </w:r>
+            <w:r>
+              <w:rPr>
                 <w:noProof/>
                 <w:webHidden/>
               </w:rPr>
@@ -2465,15 +1900,13 @@
             </w:r>
             <w:r>
               <w:rPr>
-                <w:rFonts w:ascii="Times New Roman" w:hAnsi="Times New Roman" w:cs="Times New Roman"/>
-                <w:noProof/>
-                <w:webHidden/>
-              </w:rPr>
-              <w:t>10</w:t>
-            </w:r>
-            <w:r>
-              <w:rPr>
-                <w:rFonts w:ascii="Times New Roman" w:hAnsi="Times New Roman" w:cs="Times New Roman"/>
+                <w:noProof/>
+                <w:webHidden/>
+              </w:rPr>
+              <w:t>11</w:t>
+            </w:r>
+            <w:r>
+              <w:rPr>
                 <w:noProof/>
                 <w:webHidden/>
               </w:rPr>
@@ -2487,55 +1920,186 @@
             <w:tabs>
               <w:tab w:val="right" w:leader="dot" w:pos="9017"/>
             </w:tabs>
-            <w:ind w:left="0"/>
             <w:rPr>
-              <w:rFonts w:ascii="Times New Roman" w:hAnsi="Times New Roman" w:cs="Times New Roman"/>
               <w:noProof/>
             </w:rPr>
           </w:pPr>
-          <w:hyperlink w:anchor="_Toc211095000" w:history="1">
+          <w:hyperlink w:anchor="_Toc211191733" w:history="1">
             <w:r>
               <w:rPr>
                 <w:rStyle w:val="Hyperlink"/>
                 <w:rFonts w:ascii="Times New Roman" w:hAnsi="Times New Roman" w:cs="Times New Roman"/>
                 <w:noProof/>
               </w:rPr>
-              <w:t>7. Individual Contributions</w:t>
-            </w:r>
-            <w:r>
-              <w:rPr>
+              <w:t>5.1 Key Findings</w:t>
+            </w:r>
+            <w:r>
+              <w:rPr>
+                <w:noProof/>
+                <w:webHidden/>
+              </w:rPr>
+              <w:tab/>
+            </w:r>
+            <w:r>
+              <w:rPr>
+                <w:noProof/>
+                <w:webHidden/>
+              </w:rPr>
+              <w:fldChar w:fldCharType="begin"/>
+            </w:r>
+            <w:r>
+              <w:rPr>
+                <w:noProof/>
+                <w:webHidden/>
+              </w:rPr>
+              <w:instrText xml:space="preserve"> PAGEREF _Toc211191733 \h </w:instrText>
+            </w:r>
+            <w:r>
+              <w:rPr>
+                <w:noProof/>
+                <w:webHidden/>
+              </w:rPr>
+            </w:r>
+            <w:r>
+              <w:rPr>
+                <w:noProof/>
+                <w:webHidden/>
+              </w:rPr>
+              <w:fldChar w:fldCharType="separate"/>
+            </w:r>
+            <w:r>
+              <w:rPr>
+                <w:noProof/>
+                <w:webHidden/>
+              </w:rPr>
+              <w:t>11</w:t>
+            </w:r>
+            <w:r>
+              <w:rPr>
+                <w:noProof/>
+                <w:webHidden/>
+              </w:rPr>
+              <w:fldChar w:fldCharType="end"/>
+            </w:r>
+          </w:hyperlink>
+        </w:p>
+        <w:p>
+          <w:pPr>
+            <w:pStyle w:val="TOC2"/>
+            <w:tabs>
+              <w:tab w:val="right" w:leader="dot" w:pos="9017"/>
+            </w:tabs>
+            <w:rPr>
+              <w:noProof/>
+            </w:rPr>
+          </w:pPr>
+          <w:hyperlink w:anchor="_Toc211191734" w:history="1">
+            <w:r>
+              <w:rPr>
+                <w:rStyle w:val="Hyperlink"/>
                 <w:rFonts w:ascii="Times New Roman" w:hAnsi="Times New Roman" w:cs="Times New Roman"/>
                 <w:noProof/>
+              </w:rPr>
+              <w:t>5.2 Scientific Significance</w:t>
+            </w:r>
+            <w:r>
+              <w:rPr>
+                <w:noProof/>
                 <w:webHidden/>
               </w:rPr>
               <w:tab/>
             </w:r>
             <w:r>
               <w:rPr>
+                <w:noProof/>
+                <w:webHidden/>
+              </w:rPr>
+              <w:fldChar w:fldCharType="begin"/>
+            </w:r>
+            <w:r>
+              <w:rPr>
+                <w:noProof/>
+                <w:webHidden/>
+              </w:rPr>
+              <w:instrText xml:space="preserve"> PAGEREF _Toc211191734 \h </w:instrText>
+            </w:r>
+            <w:r>
+              <w:rPr>
+                <w:noProof/>
+                <w:webHidden/>
+              </w:rPr>
+            </w:r>
+            <w:r>
+              <w:rPr>
+                <w:noProof/>
+                <w:webHidden/>
+              </w:rPr>
+              <w:fldChar w:fldCharType="separate"/>
+            </w:r>
+            <w:r>
+              <w:rPr>
+                <w:noProof/>
+                <w:webHidden/>
+              </w:rPr>
+              <w:t>12</w:t>
+            </w:r>
+            <w:r>
+              <w:rPr>
+                <w:noProof/>
+                <w:webHidden/>
+              </w:rPr>
+              <w:fldChar w:fldCharType="end"/>
+            </w:r>
+          </w:hyperlink>
+        </w:p>
+        <w:p>
+          <w:pPr>
+            <w:pStyle w:val="TOC2"/>
+            <w:tabs>
+              <w:tab w:val="right" w:leader="dot" w:pos="9017"/>
+            </w:tabs>
+            <w:rPr>
+              <w:noProof/>
+            </w:rPr>
+          </w:pPr>
+          <w:hyperlink w:anchor="_Toc211191735" w:history="1">
+            <w:r>
+              <w:rPr>
+                <w:rStyle w:val="Hyperlink"/>
                 <w:rFonts w:ascii="Times New Roman" w:hAnsi="Times New Roman" w:cs="Times New Roman"/>
                 <w:noProof/>
+              </w:rPr>
+              <w:t>5.3 Methodological Limitations</w:t>
+            </w:r>
+            <w:r>
+              <w:rPr>
+                <w:noProof/>
+                <w:webHidden/>
+              </w:rPr>
+              <w:tab/>
+            </w:r>
+            <w:r>
+              <w:rPr>
+                <w:noProof/>
                 <w:webHidden/>
               </w:rPr>
               <w:fldChar w:fldCharType="begin"/>
             </w:r>
             <w:r>
               <w:rPr>
-                <w:rFonts w:ascii="Times New Roman" w:hAnsi="Times New Roman" w:cs="Times New Roman"/>
-                <w:noProof/>
-                <w:webHidden/>
-              </w:rPr>
-              <w:instrText xml:space="preserve"> PAGEREF _Toc211095000 \h </w:instrText>
-            </w:r>
-            <w:r>
-              <w:rPr>
-                <w:rFonts w:ascii="Times New Roman" w:hAnsi="Times New Roman" w:cs="Times New Roman"/>
-                <w:noProof/>
-                <w:webHidden/>
-              </w:rPr>
-            </w:r>
-            <w:r>
-              <w:rPr>
-                <w:rFonts w:ascii="Times New Roman" w:hAnsi="Times New Roman" w:cs="Times New Roman"/>
+                <w:noProof/>
+                <w:webHidden/>
+              </w:rPr>
+              <w:instrText xml:space="preserve"> PAGEREF _Toc211191735 \h </w:instrText>
+            </w:r>
+            <w:r>
+              <w:rPr>
+                <w:noProof/>
+                <w:webHidden/>
+              </w:rPr>
+            </w:r>
+            <w:r>
+              <w:rPr>
                 <w:noProof/>
                 <w:webHidden/>
               </w:rPr>
@@ -2543,15 +2107,285 @@
             </w:r>
             <w:r>
               <w:rPr>
-                <w:rFonts w:ascii="Times New Roman" w:hAnsi="Times New Roman" w:cs="Times New Roman"/>
-                <w:noProof/>
-                <w:webHidden/>
-              </w:rPr>
-              <w:t>10</w:t>
-            </w:r>
-            <w:r>
-              <w:rPr>
-                <w:rFonts w:ascii="Times New Roman" w:hAnsi="Times New Roman" w:cs="Times New Roman"/>
+                <w:noProof/>
+                <w:webHidden/>
+              </w:rPr>
+              <w:t>12</w:t>
+            </w:r>
+            <w:r>
+              <w:rPr>
+                <w:noProof/>
+                <w:webHidden/>
+              </w:rPr>
+              <w:fldChar w:fldCharType="end"/>
+            </w:r>
+          </w:hyperlink>
+        </w:p>
+        <w:p>
+          <w:pPr>
+            <w:pStyle w:val="TOC2"/>
+            <w:tabs>
+              <w:tab w:val="right" w:leader="dot" w:pos="9017"/>
+            </w:tabs>
+            <w:rPr>
+              <w:noProof/>
+            </w:rPr>
+          </w:pPr>
+          <w:hyperlink w:anchor="_Toc211191736" w:history="1">
+            <w:r>
+              <w:rPr>
+                <w:rStyle w:val="Hyperlink"/>
+                <w:noProof/>
+              </w:rPr>
+              <w:t>5.4 Ethical Note</w:t>
+            </w:r>
+            <w:r>
+              <w:rPr>
+                <w:noProof/>
+                <w:webHidden/>
+              </w:rPr>
+              <w:tab/>
+            </w:r>
+            <w:r>
+              <w:rPr>
+                <w:noProof/>
+                <w:webHidden/>
+              </w:rPr>
+              <w:fldChar w:fldCharType="begin"/>
+            </w:r>
+            <w:r>
+              <w:rPr>
+                <w:noProof/>
+                <w:webHidden/>
+              </w:rPr>
+              <w:instrText xml:space="preserve"> PAGEREF _Toc211191736 \h </w:instrText>
+            </w:r>
+            <w:r>
+              <w:rPr>
+                <w:noProof/>
+                <w:webHidden/>
+              </w:rPr>
+            </w:r>
+            <w:r>
+              <w:rPr>
+                <w:noProof/>
+                <w:webHidden/>
+              </w:rPr>
+              <w:fldChar w:fldCharType="separate"/>
+            </w:r>
+            <w:r>
+              <w:rPr>
+                <w:noProof/>
+                <w:webHidden/>
+              </w:rPr>
+              <w:t>12</w:t>
+            </w:r>
+            <w:r>
+              <w:rPr>
+                <w:noProof/>
+                <w:webHidden/>
+              </w:rPr>
+              <w:fldChar w:fldCharType="end"/>
+            </w:r>
+          </w:hyperlink>
+        </w:p>
+        <w:p>
+          <w:pPr>
+            <w:pStyle w:val="TOC1"/>
+            <w:tabs>
+              <w:tab w:val="right" w:leader="dot" w:pos="9017"/>
+            </w:tabs>
+            <w:rPr>
+              <w:noProof/>
+            </w:rPr>
+          </w:pPr>
+          <w:hyperlink w:anchor="_Toc211191737" w:history="1">
+            <w:r>
+              <w:rPr>
+                <w:rStyle w:val="Hyperlink"/>
+                <w:noProof/>
+              </w:rPr>
+              <w:t>6. Conclusion</w:t>
+            </w:r>
+            <w:r>
+              <w:rPr>
+                <w:noProof/>
+                <w:webHidden/>
+              </w:rPr>
+              <w:tab/>
+            </w:r>
+            <w:r>
+              <w:rPr>
+                <w:noProof/>
+                <w:webHidden/>
+              </w:rPr>
+              <w:fldChar w:fldCharType="begin"/>
+            </w:r>
+            <w:r>
+              <w:rPr>
+                <w:noProof/>
+                <w:webHidden/>
+              </w:rPr>
+              <w:instrText xml:space="preserve"> PAGEREF _Toc211191737 \h </w:instrText>
+            </w:r>
+            <w:r>
+              <w:rPr>
+                <w:noProof/>
+                <w:webHidden/>
+              </w:rPr>
+            </w:r>
+            <w:r>
+              <w:rPr>
+                <w:noProof/>
+                <w:webHidden/>
+              </w:rPr>
+              <w:fldChar w:fldCharType="separate"/>
+            </w:r>
+            <w:r>
+              <w:rPr>
+                <w:noProof/>
+                <w:webHidden/>
+              </w:rPr>
+              <w:t>12</w:t>
+            </w:r>
+            <w:r>
+              <w:rPr>
+                <w:noProof/>
+                <w:webHidden/>
+              </w:rPr>
+              <w:fldChar w:fldCharType="end"/>
+            </w:r>
+          </w:hyperlink>
+        </w:p>
+        <w:p>
+          <w:pPr>
+            <w:pStyle w:val="TOC1"/>
+            <w:tabs>
+              <w:tab w:val="right" w:leader="dot" w:pos="9017"/>
+            </w:tabs>
+            <w:rPr>
+              <w:noProof/>
+            </w:rPr>
+          </w:pPr>
+          <w:hyperlink w:anchor="_Toc211191738" w:history="1">
+            <w:r>
+              <w:rPr>
+                <w:rStyle w:val="Hyperlink"/>
+                <w:noProof/>
+              </w:rPr>
+              <w:t>7. References</w:t>
+            </w:r>
+            <w:r>
+              <w:rPr>
+                <w:noProof/>
+                <w:webHidden/>
+              </w:rPr>
+              <w:tab/>
+            </w:r>
+            <w:r>
+              <w:rPr>
+                <w:noProof/>
+                <w:webHidden/>
+              </w:rPr>
+              <w:fldChar w:fldCharType="begin"/>
+            </w:r>
+            <w:r>
+              <w:rPr>
+                <w:noProof/>
+                <w:webHidden/>
+              </w:rPr>
+              <w:instrText xml:space="preserve"> PAGEREF _Toc211191738 \h </w:instrText>
+            </w:r>
+            <w:r>
+              <w:rPr>
+                <w:noProof/>
+                <w:webHidden/>
+              </w:rPr>
+            </w:r>
+            <w:r>
+              <w:rPr>
+                <w:noProof/>
+                <w:webHidden/>
+              </w:rPr>
+              <w:fldChar w:fldCharType="separate"/>
+            </w:r>
+            <w:r>
+              <w:rPr>
+                <w:noProof/>
+                <w:webHidden/>
+              </w:rPr>
+              <w:t>13</w:t>
+            </w:r>
+            <w:r>
+              <w:rPr>
+                <w:noProof/>
+                <w:webHidden/>
+              </w:rPr>
+              <w:fldChar w:fldCharType="end"/>
+            </w:r>
+          </w:hyperlink>
+        </w:p>
+        <w:p>
+          <w:pPr>
+            <w:pStyle w:val="TOC1"/>
+            <w:tabs>
+              <w:tab w:val="right" w:leader="dot" w:pos="9017"/>
+            </w:tabs>
+            <w:rPr>
+              <w:noProof/>
+            </w:rPr>
+          </w:pPr>
+          <w:hyperlink w:anchor="_Toc211191739" w:history="1">
+            <w:r>
+              <w:rPr>
+                <w:rStyle w:val="Hyperlink"/>
+                <w:noProof/>
+              </w:rPr>
+              <w:t>8. Individual Contributions</w:t>
+            </w:r>
+            <w:r>
+              <w:rPr>
+                <w:noProof/>
+                <w:webHidden/>
+              </w:rPr>
+              <w:tab/>
+            </w:r>
+            <w:r>
+              <w:rPr>
+                <w:noProof/>
+                <w:webHidden/>
+              </w:rPr>
+              <w:fldChar w:fldCharType="begin"/>
+            </w:r>
+            <w:r>
+              <w:rPr>
+                <w:noProof/>
+                <w:webHidden/>
+              </w:rPr>
+              <w:instrText xml:space="preserve"> PAGEREF _Toc211191739 \h </w:instrText>
+            </w:r>
+            <w:r>
+              <w:rPr>
+                <w:noProof/>
+                <w:webHidden/>
+              </w:rPr>
+            </w:r>
+            <w:r>
+              <w:rPr>
+                <w:noProof/>
+                <w:webHidden/>
+              </w:rPr>
+              <w:fldChar w:fldCharType="separate"/>
+            </w:r>
+            <w:r>
+              <w:rPr>
+                <w:noProof/>
+                <w:webHidden/>
+              </w:rPr>
+              <w:t>13</w:t>
+            </w:r>
+            <w:r>
+              <w:rPr>
                 <w:noProof/>
                 <w:webHidden/>
               </w:rPr>
@@ -2644,7 +2478,6 @@
           <w:sz w:val="24"/>
           <w:szCs w:val="24"/>
         </w:rPr>
-        <w:lastRenderedPageBreak/>
         <w:t>List of Figures</w:t>
       </w:r>
     </w:p>
@@ -3255,7 +3088,7 @@
           <w:szCs w:val="28"/>
         </w:rPr>
       </w:pPr>
-      <w:bookmarkStart w:id="0" w:name="_Toc211094976"/>
+      <w:bookmarkStart w:id="0" w:name="_Toc211191714"/>
       <w:r>
         <w:rPr>
           <w:rFonts w:ascii="Times New Roman" w:hAnsi="Times New Roman" w:cs="Times New Roman"/>
@@ -3292,7 +3125,7 @@
         </w:rPr>
         <w:t xml:space="preserve"> </w:t>
       </w:r>
-      <w:bookmarkStart w:id="1" w:name="_Toc211094977"/>
+      <w:bookmarkStart w:id="1" w:name="_Toc211191715"/>
       <w:r>
         <w:rPr>
           <w:rFonts w:ascii="Times New Roman" w:hAnsi="Times New Roman" w:cs="Times New Roman"/>
@@ -3569,7 +3402,7 @@
           <w:szCs w:val="22"/>
         </w:rPr>
       </w:pPr>
-      <w:bookmarkStart w:id="2" w:name="_Toc211094978"/>
+      <w:bookmarkStart w:id="2" w:name="_Toc211191716"/>
       <w:r>
         <w:rPr>
           <w:rFonts w:ascii="Times New Roman" w:hAnsi="Times New Roman" w:cs="Times New Roman"/>
@@ -3750,7 +3583,7 @@
           <w:color w:val="000000" w:themeColor="text1"/>
         </w:rPr>
       </w:pPr>
-      <w:bookmarkStart w:id="3" w:name="_Toc211094979"/>
+      <w:bookmarkStart w:id="3" w:name="_Toc211191717"/>
       <w:r>
         <w:rPr>
           <w:rFonts w:ascii="Times New Roman" w:hAnsi="Times New Roman" w:cs="Times New Roman"/>
@@ -3787,7 +3620,7 @@
           <w:color w:val="000000" w:themeColor="text1"/>
         </w:rPr>
       </w:pPr>
-      <w:bookmarkStart w:id="4" w:name="_Toc211094980"/>
+      <w:bookmarkStart w:id="4" w:name="_Toc211191718"/>
       <w:r>
         <w:rPr>
           <w:rFonts w:ascii="Times New Roman" w:hAnsi="Times New Roman" w:cs="Times New Roman"/>
@@ -4154,7 +3987,7 @@
           <w:color w:val="000000" w:themeColor="text1"/>
         </w:rPr>
       </w:pPr>
-      <w:bookmarkStart w:id="5" w:name="_Toc211094981"/>
+      <w:bookmarkStart w:id="5" w:name="_Toc211191719"/>
       <w:r>
         <w:rPr>
           <w:rFonts w:ascii="Times New Roman" w:hAnsi="Times New Roman" w:cs="Times New Roman"/>
@@ -4608,7 +4441,7 @@
           <w:color w:val="000000" w:themeColor="text1"/>
         </w:rPr>
       </w:pPr>
-      <w:bookmarkStart w:id="6" w:name="_Toc211094982"/>
+      <w:bookmarkStart w:id="6" w:name="_Toc211191720"/>
       <w:r>
         <w:rPr>
           <w:rFonts w:ascii="Times New Roman" w:hAnsi="Times New Roman" w:cs="Times New Roman"/>
@@ -4959,7 +4792,7 @@
           <w:color w:val="000000" w:themeColor="text1"/>
         </w:rPr>
       </w:pPr>
-      <w:bookmarkStart w:id="7" w:name="_Toc211094983"/>
+      <w:bookmarkStart w:id="7" w:name="_Toc211191721"/>
       <w:r>
         <w:rPr>
           <w:rFonts w:ascii="Times New Roman" w:hAnsi="Times New Roman" w:cs="Times New Roman"/>
@@ -5338,7 +5171,7 @@
           <w:color w:val="000000" w:themeColor="text1"/>
         </w:rPr>
       </w:pPr>
-      <w:bookmarkStart w:id="8" w:name="_Toc211094984"/>
+      <w:bookmarkStart w:id="8" w:name="_Toc211191722"/>
       <w:r>
         <w:rPr>
           <w:rFonts w:ascii="Times New Roman" w:hAnsi="Times New Roman" w:cs="Times New Roman"/>
@@ -5403,7 +5236,7 @@
           <w:color w:val="000000" w:themeColor="text1"/>
         </w:rPr>
       </w:pPr>
-      <w:bookmarkStart w:id="9" w:name="_Toc211094985"/>
+      <w:bookmarkStart w:id="9" w:name="_Toc211191723"/>
       <w:r>
         <w:rPr>
           <w:rFonts w:ascii="Times New Roman" w:hAnsi="Times New Roman" w:cs="Times New Roman"/>
@@ -5756,7 +5589,7 @@
           <w:color w:val="000000" w:themeColor="text1"/>
         </w:rPr>
       </w:pPr>
-      <w:bookmarkStart w:id="11" w:name="_Toc211094986"/>
+      <w:bookmarkStart w:id="11" w:name="_Toc211191724"/>
       <w:r>
         <w:rPr>
           <w:rFonts w:ascii="Times New Roman" w:hAnsi="Times New Roman" w:cs="Times New Roman"/>
@@ -5909,7 +5742,7 @@
           <w:color w:val="000000" w:themeColor="text1"/>
         </w:rPr>
       </w:pPr>
-      <w:bookmarkStart w:id="12" w:name="_Toc211094987"/>
+      <w:bookmarkStart w:id="12" w:name="_Toc211191725"/>
       <w:r>
         <w:rPr>
           <w:rFonts w:ascii="Times New Roman" w:hAnsi="Times New Roman" w:cs="Times New Roman"/>
@@ -6145,7 +5978,7 @@
           <w:color w:val="000000" w:themeColor="text1"/>
         </w:rPr>
       </w:pPr>
-      <w:bookmarkStart w:id="14" w:name="_Toc211094988"/>
+      <w:bookmarkStart w:id="14" w:name="_Toc211191726"/>
       <w:r>
         <w:rPr>
           <w:rFonts w:ascii="Times New Roman" w:hAnsi="Times New Roman" w:cs="Times New Roman"/>
@@ -6242,67 +6075,61 @@
     </w:p>
     <w:p>
       <w:pPr>
+        <w:pStyle w:val="Heading1"/>
+        <w:spacing w:before="0"/>
+        <w:rPr>
+          <w:color w:val="000000" w:themeColor="text1"/>
+        </w:rPr>
+      </w:pPr>
+      <w:bookmarkStart w:id="15" w:name="_Toc211191727"/>
+      <w:r>
+        <w:rPr>
+          <w:color w:val="000000" w:themeColor="text1"/>
+        </w:rPr>
+        <w:t>4. Results of</w:t>
+      </w:r>
+      <w:r>
+        <w:rPr>
+          <w:color w:val="000000" w:themeColor="text1"/>
+        </w:rPr>
+        <w:t xml:space="preserve"> Investigation B</w:t>
+      </w:r>
+      <w:bookmarkEnd w:id="15"/>
+    </w:p>
+    <w:p>
+      <w:pPr>
+        <w:pStyle w:val="NormalWeb"/>
+        <w:spacing w:before="0" w:beforeAutospacing="0"/>
+        <w:jc w:val="both"/>
+        <w:rPr>
+          <w:sz w:val="22"/>
+          <w:szCs w:val="22"/>
+        </w:rPr>
+      </w:pPr>
+      <w:r>
+        <w:rPr>
+          <w:sz w:val="22"/>
+          <w:szCs w:val="22"/>
+        </w:rPr>
+        <w:t>Do these behaviors change with the season?</w:t>
+      </w:r>
+    </w:p>
+    <w:p>
+      <w:pPr>
         <w:pStyle w:val="Heading2"/>
-        <w:jc w:val="both"/>
-        <w:rPr>
-          <w:rFonts w:ascii="Times New Roman" w:hAnsi="Times New Roman" w:cs="Times New Roman"/>
-          <w:color w:val="000000" w:themeColor="text1"/>
-        </w:rPr>
-      </w:pPr>
-      <w:bookmarkStart w:id="15" w:name="_Toc211094989"/>
-      <w:r>
-        <w:rPr>
-          <w:rFonts w:ascii="Times New Roman" w:hAnsi="Times New Roman" w:cs="Times New Roman"/>
-          <w:color w:val="000000" w:themeColor="text1"/>
-        </w:rPr>
-        <w:t>4. Results of</w:t>
-      </w:r>
-      <w:r>
-        <w:rPr>
-          <w:rFonts w:ascii="Times New Roman" w:hAnsi="Times New Roman" w:cs="Times New Roman"/>
-          <w:color w:val="000000" w:themeColor="text1"/>
-        </w:rPr>
-        <w:t xml:space="preserve"> Investigation B</w:t>
-      </w:r>
-      <w:bookmarkEnd w:id="15"/>
-    </w:p>
-    <w:p>
-      <w:pPr>
-        <w:pStyle w:val="NormalWeb"/>
-        <w:jc w:val="both"/>
-        <w:rPr>
-          <w:sz w:val="22"/>
-          <w:szCs w:val="22"/>
-        </w:rPr>
-      </w:pPr>
-      <w:r>
-        <w:rPr>
-          <w:sz w:val="22"/>
-          <w:szCs w:val="22"/>
-        </w:rPr>
-        <w:t>Do these behaviors change with the season?</w:t>
-      </w:r>
-    </w:p>
-    <w:p>
-      <w:pPr>
-        <w:pStyle w:val="Heading3"/>
-        <w:jc w:val="both"/>
-        <w:rPr>
-          <w:rFonts w:ascii="Times New Roman" w:hAnsi="Times New Roman" w:cs="Times New Roman"/>
-          <w:color w:val="000000" w:themeColor="text1"/>
-        </w:rPr>
-      </w:pPr>
-      <w:bookmarkStart w:id="16" w:name="_Toc211094990"/>
-      <w:r>
-        <w:rPr>
-          <w:rFonts w:ascii="Times New Roman" w:hAnsi="Times New Roman" w:cs="Times New Roman"/>
+        <w:rPr>
+          <w:color w:val="000000" w:themeColor="text1"/>
+        </w:rPr>
+      </w:pPr>
+      <w:bookmarkStart w:id="16" w:name="_Toc211191728"/>
+      <w:r>
+        <w:rPr>
           <w:color w:val="000000" w:themeColor="text1"/>
         </w:rPr>
         <w:t>4.1 Seasonal</w:t>
       </w:r>
       <w:r>
         <w:rPr>
-          <w:rFonts w:ascii="Times New Roman" w:hAnsi="Times New Roman" w:cs="Times New Roman"/>
           <w:color w:val="000000" w:themeColor="text1"/>
         </w:rPr>
         <w:t xml:space="preserve"> Risk Differences</w:t>
@@ -6310,7 +6137,6 @@
       <w:bookmarkEnd w:id="16"/>
       <w:r>
         <w:rPr>
-          <w:rFonts w:ascii="Times New Roman" w:hAnsi="Times New Roman" w:cs="Times New Roman"/>
           <w:color w:val="000000" w:themeColor="text1"/>
         </w:rPr>
         <w:t xml:space="preserve"> </w:t>
@@ -6692,7 +6518,7 @@
           <w:color w:val="000000" w:themeColor="text1"/>
         </w:rPr>
       </w:pPr>
-      <w:bookmarkStart w:id="18" w:name="_Toc211094991"/>
+      <w:bookmarkStart w:id="18" w:name="_Toc211191729"/>
       <w:r>
         <w:rPr>
           <w:rFonts w:ascii="Times New Roman" w:hAnsi="Times New Roman" w:cs="Times New Roman"/>
@@ -6797,7 +6623,7 @@
           <w:color w:val="000000" w:themeColor="text1"/>
         </w:rPr>
       </w:pPr>
-      <w:bookmarkStart w:id="19" w:name="_Toc211094992"/>
+      <w:bookmarkStart w:id="19" w:name="_Toc211191730"/>
       <w:r>
         <w:rPr>
           <w:rFonts w:ascii="Times New Roman" w:hAnsi="Times New Roman" w:cs="Times New Roman"/>
@@ -6883,7 +6709,16 @@
           <w:bCs/>
           <w:szCs w:val="22"/>
         </w:rPr>
-        <w:t>behavioral plasticity</w:t>
+        <w:t xml:space="preserve">behavioral </w:t>
+      </w:r>
+      <w:r>
+        <w:rPr>
+          <w:rFonts w:ascii="Times New Roman" w:hAnsi="Times New Roman" w:cs="Times New Roman"/>
+          <w:b/>
+          <w:bCs/>
+          <w:szCs w:val="22"/>
+        </w:rPr>
+        <w:t>plasticity</w:t>
       </w:r>
       <w:r>
         <w:rPr>
@@ -6897,7 +6732,14 @@
           <w:rFonts w:ascii="Times New Roman" w:hAnsi="Times New Roman" w:cs="Times New Roman"/>
           <w:szCs w:val="22"/>
         </w:rPr>
-        <w:t xml:space="preserve"> adjusting risk behavior according to environmental context.</w:t>
+        <w:t>adjusting</w:t>
+      </w:r>
+      <w:r>
+        <w:rPr>
+          <w:rFonts w:ascii="Times New Roman" w:hAnsi="Times New Roman" w:cs="Times New Roman"/>
+          <w:szCs w:val="22"/>
+        </w:rPr>
+        <w:t xml:space="preserve"> risk behavior according to environmental context.</w:t>
       </w:r>
     </w:p>
     <w:p>
@@ -7029,7 +6871,7 @@
           <w:color w:val="000000" w:themeColor="text1"/>
         </w:rPr>
       </w:pPr>
-      <w:bookmarkStart w:id="21" w:name="_Toc211094993"/>
+      <w:bookmarkStart w:id="21" w:name="_Toc211191731"/>
       <w:r>
         <w:rPr>
           <w:rFonts w:ascii="Times New Roman" w:hAnsi="Times New Roman" w:cs="Times New Roman"/>
@@ -7236,7 +7078,7 @@
         </w:rPr>
         <w:t xml:space="preserve"> </w:t>
       </w:r>
-      <w:bookmarkStart w:id="23" w:name="_Toc211094994"/>
+      <w:bookmarkStart w:id="23" w:name="_Toc211191732"/>
       <w:r>
         <w:rPr>
           <w:rFonts w:ascii="Times New Roman" w:hAnsi="Times New Roman" w:cs="Times New Roman"/>
@@ -7254,7 +7096,7 @@
           <w:color w:val="000000" w:themeColor="text1"/>
         </w:rPr>
       </w:pPr>
-      <w:bookmarkStart w:id="24" w:name="_Toc211094995"/>
+      <w:bookmarkStart w:id="24" w:name="_Toc211191733"/>
       <w:r>
         <w:rPr>
           <w:rFonts w:ascii="Times New Roman" w:hAnsi="Times New Roman" w:cs="Times New Roman"/>
@@ -7433,7 +7275,7 @@
           <w:szCs w:val="22"/>
         </w:rPr>
       </w:pPr>
-      <w:bookmarkStart w:id="25" w:name="_Toc211094996"/>
+      <w:bookmarkStart w:id="25" w:name="_Toc211191734"/>
       <w:r>
         <w:rPr>
           <w:rFonts w:ascii="Times New Roman" w:hAnsi="Times New Roman" w:cs="Times New Roman"/>
@@ -7462,7 +7304,6 @@
           <w:szCs w:val="22"/>
         </w:rPr>
       </w:pPr>
-      <w:bookmarkStart w:id="26" w:name="_Toc211094997"/>
       <w:r>
         <w:rPr>
           <w:rFonts w:ascii="Times New Roman" w:eastAsia="Times New Roman" w:hAnsi="Times New Roman" w:cs="Times New Roman"/>
@@ -7505,6 +7346,7 @@
           <w:color w:val="000000" w:themeColor="text1"/>
         </w:rPr>
       </w:pPr>
+      <w:bookmarkStart w:id="26" w:name="_Toc211191735"/>
       <w:r>
         <w:rPr>
           <w:rFonts w:ascii="Times New Roman" w:hAnsi="Times New Roman" w:cs="Times New Roman"/>
@@ -7522,7 +7364,6 @@
           <w:szCs w:val="22"/>
         </w:rPr>
       </w:pPr>
-      <w:bookmarkStart w:id="27" w:name="_Toc211094998"/>
       <w:r>
         <w:rPr>
           <w:rFonts w:ascii="Times New Roman" w:eastAsia="Times New Roman" w:hAnsi="Times New Roman" w:cs="Times New Roman"/>
@@ -7653,16 +7494,14 @@
     </w:p>
     <w:p>
       <w:pPr>
-        <w:pStyle w:val="Heading3"/>
-        <w:jc w:val="both"/>
-        <w:rPr>
-          <w:rFonts w:ascii="Times New Roman" w:hAnsi="Times New Roman" w:cs="Times New Roman"/>
-          <w:color w:val="000000" w:themeColor="text1"/>
-        </w:rPr>
-      </w:pPr>
-      <w:r>
-        <w:rPr>
-          <w:rFonts w:ascii="Times New Roman" w:hAnsi="Times New Roman" w:cs="Times New Roman"/>
+        <w:pStyle w:val="Heading2"/>
+        <w:rPr>
+          <w:color w:val="000000" w:themeColor="text1"/>
+        </w:rPr>
+      </w:pPr>
+      <w:bookmarkStart w:id="27" w:name="_Toc211191736"/>
+      <w:r>
+        <w:rPr>
           <w:color w:val="000000" w:themeColor="text1"/>
         </w:rPr>
         <w:t>5.4 Ethical Note</w:t>
@@ -7670,7 +7509,6 @@
       <w:bookmarkEnd w:id="27"/>
       <w:r>
         <w:rPr>
-          <w:rFonts w:ascii="Times New Roman" w:hAnsi="Times New Roman" w:cs="Times New Roman"/>
           <w:color w:val="000000" w:themeColor="text1"/>
         </w:rPr>
         <w:t xml:space="preserve"> </w:t>
@@ -7719,24 +7557,21 @@
     </w:p>
     <w:p>
       <w:pPr>
-        <w:pStyle w:val="Heading2"/>
-        <w:jc w:val="both"/>
-        <w:rPr>
-          <w:rFonts w:ascii="Times New Roman" w:hAnsi="Times New Roman" w:cs="Times New Roman"/>
-          <w:color w:val="000000" w:themeColor="text1"/>
-        </w:rPr>
-      </w:pPr>
-      <w:r>
-        <w:rPr>
-          <w:rFonts w:ascii="Times New Roman" w:hAnsi="Times New Roman" w:cs="Times New Roman"/>
+        <w:pStyle w:val="Heading1"/>
+        <w:spacing w:before="0"/>
+        <w:rPr>
+          <w:color w:val="000000" w:themeColor="text1"/>
+        </w:rPr>
+      </w:pPr>
+      <w:r>
+        <w:rPr>
           <w:color w:val="000000" w:themeColor="text1"/>
         </w:rPr>
         <w:t xml:space="preserve"> </w:t>
       </w:r>
-      <w:bookmarkStart w:id="28" w:name="_Toc211094999"/>
-      <w:r>
-        <w:rPr>
-          <w:rFonts w:ascii="Times New Roman" w:hAnsi="Times New Roman" w:cs="Times New Roman"/>
+      <w:bookmarkStart w:id="28" w:name="_Toc211191737"/>
+      <w:r>
+        <w:rPr>
           <w:color w:val="000000" w:themeColor="text1"/>
         </w:rPr>
         <w:t>6. Conclusion</w:t>
@@ -7746,6 +7581,7 @@
     <w:p>
       <w:pPr>
         <w:pStyle w:val="NormalWeb"/>
+        <w:spacing w:before="0" w:beforeAutospacing="0"/>
         <w:jc w:val="both"/>
       </w:pPr>
       <w:r>
@@ -7913,31 +7749,59 @@
     </w:p>
     <w:p>
       <w:pPr>
-        <w:pStyle w:val="Heading2"/>
-        <w:jc w:val="both"/>
-        <w:rPr>
-          <w:rFonts w:ascii="Times New Roman" w:hAnsi="Times New Roman" w:cs="Times New Roman"/>
-          <w:color w:val="000000" w:themeColor="text1"/>
-        </w:rPr>
-      </w:pPr>
-      <w:r>
-        <w:rPr>
-          <w:rFonts w:ascii="Times New Roman" w:hAnsi="Times New Roman" w:cs="Times New Roman"/>
-          <w:color w:val="000000" w:themeColor="text1"/>
-        </w:rPr>
-        <w:t xml:space="preserve">7. </w:t>
-      </w:r>
-      <w:bookmarkStart w:id="29" w:name="_Toc211095000"/>
-      <w:r>
-        <w:rPr>
-          <w:rFonts w:ascii="Times New Roman" w:hAnsi="Times New Roman" w:cs="Times New Roman"/>
-          <w:color w:val="000000" w:themeColor="text1"/>
-        </w:rPr>
-        <w:t>Individual Contributions</w:t>
+        <w:pStyle w:val="Heading1"/>
+        <w:spacing w:before="0"/>
+        <w:jc w:val="both"/>
+        <w:rPr>
+          <w:color w:val="000000" w:themeColor="text1"/>
+        </w:rPr>
+      </w:pPr>
+      <w:bookmarkStart w:id="29" w:name="_Toc211191738"/>
+      <w:r>
+        <w:rPr>
+          <w:color w:val="000000" w:themeColor="text1"/>
+        </w:rPr>
+        <w:t>7. References</w:t>
       </w:r>
       <w:bookmarkEnd w:id="29"/>
     </w:p>
-    <w:p/>
+    <w:p>
+      <w:pPr>
+        <w:jc w:val="both"/>
+        <w:rPr>
+          <w:rFonts w:ascii="Times New Roman" w:hAnsi="Times New Roman" w:cs="Times New Roman"/>
+        </w:rPr>
+      </w:pPr>
+      <w:r>
+        <w:rPr>
+          <w:rFonts w:ascii="Times New Roman" w:hAnsi="Times New Roman" w:cs="Times New Roman"/>
+        </w:rPr>
+        <w:t>Chen, Xing; Harten, Lee; Rachum, Adi; Attia, Liraz; Yovel, Yossi (2025), “Complex competition interactions between Egyptian fruit bats and black rats in the real world”, Mendeley Data, V1, doi: 10.17632/gt7j39b2cf.1 (License CC BY 4.0)</w:t>
+      </w:r>
+    </w:p>
+    <w:p>
+      <w:pPr>
+        <w:pStyle w:val="Heading1"/>
+        <w:spacing w:before="0"/>
+        <w:rPr>
+          <w:color w:val="000000" w:themeColor="text1"/>
+        </w:rPr>
+      </w:pPr>
+      <w:bookmarkStart w:id="30" w:name="_Toc211191739"/>
+      <w:r>
+        <w:rPr>
+          <w:color w:val="000000" w:themeColor="text1"/>
+        </w:rPr>
+        <w:t>8</w:t>
+      </w:r>
+      <w:r>
+        <w:rPr>
+          <w:color w:val="000000" w:themeColor="text1"/>
+        </w:rPr>
+        <w:t>. Individual Contributions</w:t>
+      </w:r>
+      <w:bookmarkEnd w:id="30"/>
+    </w:p>
     <w:tbl>
       <w:tblPr>
         <w:tblStyle w:val="TableGrid"/>
@@ -8192,7 +8056,7 @@
             <w:rPr>
               <w:noProof/>
             </w:rPr>
-            <w:t>2</w:t>
+            <w:t>6</w:t>
           </w:r>
         </w:fldSimple>
       </w:p>
@@ -10260,7 +10124,6 @@
   <w:style w:type="character" w:default="1" w:styleId="DefaultParagraphFont">
     <w:name w:val="Default Paragraph Font"/>
     <w:uiPriority w:val="1"/>
-    <w:semiHidden/>
     <w:unhideWhenUsed/>
   </w:style>
   <w:style w:type="table" w:default="1" w:styleId="TableNormal">

</xml_diff>